<commit_message>
ajsutes transversales de la foto del plan de traslado
ajsutes transversales de la foto del plan de traslado
</commit_message>
<xml_diff>
--- a/Entregables/Documentos 3 Producto/Manual Usuario Ruta comunitaria.docx
+++ b/Entregables/Documentos 3 Producto/Manual Usuario Ruta comunitaria.docx
@@ -2443,12 +2443,12 @@
       <w:pPr>
         <w:pStyle w:val="Ttulo1"/>
       </w:pPr>
-      <w:bookmarkStart w:id="1" w:name="_Toc517443787"/>
-      <w:bookmarkStart w:id="2" w:name="_Toc55628109"/>
+      <w:bookmarkStart w:id="1" w:name="_Toc55628109"/>
+      <w:bookmarkStart w:id="2" w:name="_Toc517443787"/>
       <w:r>
         <w:t>OBJETIVO</w:t>
       </w:r>
-      <w:bookmarkEnd w:id="2"/>
+      <w:bookmarkEnd w:id="1"/>
     </w:p>
     <w:p>
       <w:pPr>
@@ -3574,10 +3574,10 @@
         </w:rPr>
         <w:lastRenderedPageBreak/>
         <w:drawing>
-          <wp:inline distT="0" distB="0" distL="0" distR="0" wp14:anchorId="155A6DC4" wp14:editId="7D0C59CB">
-            <wp:extent cx="4419600" cy="1473351"/>
-            <wp:effectExtent l="0" t="0" r="0" b="0"/>
-            <wp:docPr id="16" name="Imagen 16"/>
+          <wp:inline distT="0" distB="0" distL="0" distR="0" wp14:anchorId="695B481B" wp14:editId="344C862D">
+            <wp:extent cx="4505979" cy="2142490"/>
+            <wp:effectExtent l="0" t="0" r="8890" b="0"/>
+            <wp:docPr id="30" name="Imagen 30"/>
             <wp:cNvGraphicFramePr>
               <a:graphicFrameLocks xmlns:a="http://schemas.openxmlformats.org/drawingml/2006/main" noChangeAspect="1"/>
             </wp:cNvGraphicFramePr>
@@ -3597,7 +3597,7 @@
                   <pic:spPr>
                     <a:xfrm>
                       <a:off x="0" y="0"/>
-                      <a:ext cx="4424595" cy="1475016"/>
+                      <a:ext cx="4510904" cy="2144832"/>
                     </a:xfrm>
                     <a:prstGeom prst="rect">
                       <a:avLst/>
@@ -3608,6 +3608,103 @@
             </a:graphic>
           </wp:inline>
         </w:drawing>
+      </w:r>
+    </w:p>
+    <w:p>
+      <w:pPr>
+        <w:jc w:val="center"/>
+        <w:rPr>
+          <w:lang w:val="es-CO" w:eastAsia="es-CO"/>
+        </w:rPr>
+      </w:pPr>
+    </w:p>
+    <w:p>
+      <w:pPr>
+        <w:rPr>
+          <w:lang w:val="es-CO" w:eastAsia="es-CO"/>
+        </w:rPr>
+      </w:pPr>
+      <w:r>
+        <w:rPr>
+          <w:lang w:val="es-CO" w:eastAsia="es-CO"/>
+        </w:rPr>
+        <w:t>Es necesario que el usuario de clic en el botón ”Finalizar Personas a trasladar” para que el sistema guarde una foto del estado de las personas que se van a trasladar que estén caracterizadas y hallan decidido trasladarse. Con esta información se realizarán los cálculos requeridos en el resto del módulo de ruta comunitaria</w:t>
+      </w:r>
+    </w:p>
+    <w:p>
+      <w:pPr>
+        <w:rPr>
+          <w:lang w:val="es-CO" w:eastAsia="es-CO"/>
+        </w:rPr>
+      </w:pPr>
+    </w:p>
+    <w:p>
+      <w:pPr>
+        <w:jc w:val="center"/>
+        <w:rPr>
+          <w:lang w:val="es-CO" w:eastAsia="es-CO"/>
+        </w:rPr>
+      </w:pPr>
+      <w:r>
+        <w:rPr>
+          <w:noProof/>
+        </w:rPr>
+        <w:drawing>
+          <wp:inline distT="0" distB="0" distL="0" distR="0" wp14:anchorId="41720CAD" wp14:editId="60966785">
+            <wp:extent cx="4504162" cy="2139315"/>
+            <wp:effectExtent l="0" t="0" r="0" b="0"/>
+            <wp:docPr id="48" name="Imagen 48"/>
+            <wp:cNvGraphicFramePr>
+              <a:graphicFrameLocks xmlns:a="http://schemas.openxmlformats.org/drawingml/2006/main" noChangeAspect="1"/>
+            </wp:cNvGraphicFramePr>
+            <a:graphic xmlns:a="http://schemas.openxmlformats.org/drawingml/2006/main">
+              <a:graphicData uri="http://schemas.openxmlformats.org/drawingml/2006/picture">
+                <pic:pic xmlns:pic="http://schemas.openxmlformats.org/drawingml/2006/picture">
+                  <pic:nvPicPr>
+                    <pic:cNvPr id="1" name=""/>
+                    <pic:cNvPicPr/>
+                  </pic:nvPicPr>
+                  <pic:blipFill>
+                    <a:blip r:embed="rId23"/>
+                    <a:stretch>
+                      <a:fillRect/>
+                    </a:stretch>
+                  </pic:blipFill>
+                  <pic:spPr>
+                    <a:xfrm>
+                      <a:off x="0" y="0"/>
+                      <a:ext cx="4510698" cy="2142419"/>
+                    </a:xfrm>
+                    <a:prstGeom prst="rect">
+                      <a:avLst/>
+                    </a:prstGeom>
+                  </pic:spPr>
+                </pic:pic>
+              </a:graphicData>
+            </a:graphic>
+          </wp:inline>
+        </w:drawing>
+      </w:r>
+    </w:p>
+    <w:p>
+      <w:pPr>
+        <w:jc w:val="center"/>
+        <w:rPr>
+          <w:lang w:val="es-CO" w:eastAsia="es-CO"/>
+        </w:rPr>
+      </w:pPr>
+    </w:p>
+    <w:p>
+      <w:pPr>
+        <w:rPr>
+          <w:lang w:val="es-CO" w:eastAsia="es-CO"/>
+        </w:rPr>
+      </w:pPr>
+      <w:r>
+        <w:rPr>
+          <w:lang w:val="es-CO" w:eastAsia="es-CO"/>
+        </w:rPr>
+        <w:t>El usuario puede actualizar la información cuando lo requiera.</w:t>
       </w:r>
     </w:p>
     <w:p>
@@ -3695,7 +3792,7 @@
                     <pic:cNvPicPr/>
                   </pic:nvPicPr>
                   <pic:blipFill rotWithShape="1">
-                    <a:blip r:embed="rId23"/>
+                    <a:blip r:embed="rId24"/>
                     <a:srcRect l="25395" t="28199" r="7193" b="40043"/>
                     <a:stretch/>
                   </pic:blipFill>
@@ -3755,7 +3852,7 @@
                     <pic:cNvPicPr/>
                   </pic:nvPicPr>
                   <pic:blipFill rotWithShape="1">
-                    <a:blip r:embed="rId24"/>
+                    <a:blip r:embed="rId25"/>
                     <a:srcRect l="36666" t="59460" r="33333" b="13513"/>
                     <a:stretch/>
                   </pic:blipFill>
@@ -3816,6 +3913,7 @@
       </w:pPr>
       <w:bookmarkStart w:id="10" w:name="_Toc55628117"/>
       <w:r>
+        <w:lastRenderedPageBreak/>
         <w:t>Categorías</w:t>
       </w:r>
       <w:bookmarkEnd w:id="10"/>
@@ -3874,7 +3972,7 @@
                     <pic:cNvPicPr/>
                   </pic:nvPicPr>
                   <pic:blipFill rotWithShape="1">
-                    <a:blip r:embed="rId25"/>
+                    <a:blip r:embed="rId26"/>
                     <a:srcRect l="27858" t="4106" r="8424" b="3632"/>
                     <a:stretch/>
                   </pic:blipFill>
@@ -3912,7 +4010,6 @@
         <w:rPr>
           <w:lang w:val="es-CO" w:eastAsia="es-CO"/>
         </w:rPr>
-        <w:lastRenderedPageBreak/>
         <w:t>Cuando lo desee el usuario puede dar clic en “Guardar Categorías” para guarda la información que tenga diligenciada de todo el cuadro.</w:t>
       </w:r>
     </w:p>
@@ -3944,60 +4041,6 @@
             <wp:extent cx="247650" cy="209550"/>
             <wp:effectExtent l="0" t="0" r="0" b="0"/>
             <wp:docPr id="15" name="Imagen 15"/>
-            <wp:cNvGraphicFramePr>
-              <a:graphicFrameLocks xmlns:a="http://schemas.openxmlformats.org/drawingml/2006/main" noChangeAspect="1"/>
-            </wp:cNvGraphicFramePr>
-            <a:graphic xmlns:a="http://schemas.openxmlformats.org/drawingml/2006/main">
-              <a:graphicData uri="http://schemas.openxmlformats.org/drawingml/2006/picture">
-                <pic:pic xmlns:pic="http://schemas.openxmlformats.org/drawingml/2006/picture">
-                  <pic:nvPicPr>
-                    <pic:cNvPr id="1" name=""/>
-                    <pic:cNvPicPr/>
-                  </pic:nvPicPr>
-                  <pic:blipFill>
-                    <a:blip r:embed="rId26"/>
-                    <a:stretch>
-                      <a:fillRect/>
-                    </a:stretch>
-                  </pic:blipFill>
-                  <pic:spPr>
-                    <a:xfrm>
-                      <a:off x="0" y="0"/>
-                      <a:ext cx="247650" cy="209550"/>
-                    </a:xfrm>
-                    <a:prstGeom prst="rect">
-                      <a:avLst/>
-                    </a:prstGeom>
-                  </pic:spPr>
-                </pic:pic>
-              </a:graphicData>
-            </a:graphic>
-          </wp:inline>
-        </w:drawing>
-      </w:r>
-      <w:r>
-        <w:rPr>
-          <w:lang w:val="es-CO" w:eastAsia="es-CO"/>
-        </w:rPr>
-        <w:t xml:space="preserve"> para que el sistema cargue la siguiente información en una pantalla modal </w:t>
-      </w:r>
-    </w:p>
-    <w:p>
-      <w:pPr>
-        <w:jc w:val="center"/>
-        <w:rPr>
-          <w:lang w:val="es-CO" w:eastAsia="es-CO"/>
-        </w:rPr>
-      </w:pPr>
-      <w:r>
-        <w:rPr>
-          <w:noProof/>
-        </w:rPr>
-        <w:drawing>
-          <wp:inline distT="0" distB="0" distL="0" distR="0" wp14:anchorId="3164AC77" wp14:editId="4AC0FD6C">
-            <wp:extent cx="4591050" cy="1342079"/>
-            <wp:effectExtent l="0" t="0" r="0" b="0"/>
-            <wp:docPr id="18" name="Imagen 18"/>
             <wp:cNvGraphicFramePr>
               <a:graphicFrameLocks xmlns:a="http://schemas.openxmlformats.org/drawingml/2006/main" noChangeAspect="1"/>
             </wp:cNvGraphicFramePr>
@@ -4017,6 +4060,60 @@
                   <pic:spPr>
                     <a:xfrm>
                       <a:off x="0" y="0"/>
+                      <a:ext cx="247650" cy="209550"/>
+                    </a:xfrm>
+                    <a:prstGeom prst="rect">
+                      <a:avLst/>
+                    </a:prstGeom>
+                  </pic:spPr>
+                </pic:pic>
+              </a:graphicData>
+            </a:graphic>
+          </wp:inline>
+        </w:drawing>
+      </w:r>
+      <w:r>
+        <w:rPr>
+          <w:lang w:val="es-CO" w:eastAsia="es-CO"/>
+        </w:rPr>
+        <w:t xml:space="preserve"> para que el sistema cargue la siguiente información en una pantalla modal </w:t>
+      </w:r>
+    </w:p>
+    <w:p>
+      <w:pPr>
+        <w:jc w:val="center"/>
+        <w:rPr>
+          <w:lang w:val="es-CO" w:eastAsia="es-CO"/>
+        </w:rPr>
+      </w:pPr>
+      <w:r>
+        <w:rPr>
+          <w:noProof/>
+        </w:rPr>
+        <w:drawing>
+          <wp:inline distT="0" distB="0" distL="0" distR="0" wp14:anchorId="3164AC77" wp14:editId="4AC0FD6C">
+            <wp:extent cx="4591050" cy="1342079"/>
+            <wp:effectExtent l="0" t="0" r="0" b="0"/>
+            <wp:docPr id="18" name="Imagen 18"/>
+            <wp:cNvGraphicFramePr>
+              <a:graphicFrameLocks xmlns:a="http://schemas.openxmlformats.org/drawingml/2006/main" noChangeAspect="1"/>
+            </wp:cNvGraphicFramePr>
+            <a:graphic xmlns:a="http://schemas.openxmlformats.org/drawingml/2006/main">
+              <a:graphicData uri="http://schemas.openxmlformats.org/drawingml/2006/picture">
+                <pic:pic xmlns:pic="http://schemas.openxmlformats.org/drawingml/2006/picture">
+                  <pic:nvPicPr>
+                    <pic:cNvPr id="1" name=""/>
+                    <pic:cNvPicPr/>
+                  </pic:nvPicPr>
+                  <pic:blipFill>
+                    <a:blip r:embed="rId28"/>
+                    <a:stretch>
+                      <a:fillRect/>
+                    </a:stretch>
+                  </pic:blipFill>
+                  <pic:spPr>
+                    <a:xfrm>
+                      <a:off x="0" y="0"/>
                       <a:ext cx="4605209" cy="1346218"/>
                     </a:xfrm>
                     <a:prstGeom prst="rect">
@@ -4070,7 +4167,7 @@
                     <pic:cNvPicPr/>
                   </pic:nvPicPr>
                   <pic:blipFill rotWithShape="1">
-                    <a:blip r:embed="rId24"/>
+                    <a:blip r:embed="rId25"/>
                     <a:srcRect l="36666" t="59460" r="33333" b="13513"/>
                     <a:stretch/>
                   </pic:blipFill>
@@ -4146,6 +4243,7 @@
         <w:rPr>
           <w:noProof/>
         </w:rPr>
+        <w:lastRenderedPageBreak/>
         <w:drawing>
           <wp:inline distT="0" distB="0" distL="0" distR="0" wp14:anchorId="0347F8B6" wp14:editId="3F382797">
             <wp:extent cx="4495027" cy="3058795"/>
@@ -4162,7 +4260,7 @@
                     <pic:cNvPicPr/>
                   </pic:nvPicPr>
                   <pic:blipFill>
-                    <a:blip r:embed="rId28"/>
+                    <a:blip r:embed="rId29"/>
                     <a:stretch>
                       <a:fillRect/>
                     </a:stretch>
@@ -4215,7 +4313,7 @@
                     <pic:cNvPicPr/>
                   </pic:nvPicPr>
                   <pic:blipFill rotWithShape="1">
-                    <a:blip r:embed="rId29"/>
+                    <a:blip r:embed="rId30"/>
                     <a:srcRect t="1" r="19047" b="19999"/>
                     <a:stretch/>
                   </pic:blipFill>
@@ -4267,7 +4365,6 @@
         <w:rPr>
           <w:noProof/>
         </w:rPr>
-        <w:lastRenderedPageBreak/>
         <w:drawing>
           <wp:inline distT="0" distB="0" distL="0" distR="0" wp14:anchorId="7FFAD95E" wp14:editId="307191ED">
             <wp:extent cx="4270454" cy="1887220"/>
@@ -4284,7 +4381,7 @@
                     <pic:cNvPicPr/>
                   </pic:nvPicPr>
                   <pic:blipFill>
-                    <a:blip r:embed="rId30"/>
+                    <a:blip r:embed="rId31"/>
                     <a:stretch>
                       <a:fillRect/>
                     </a:stretch>
@@ -4467,7 +4564,7 @@
                     <pic:cNvPicPr/>
                   </pic:nvPicPr>
                   <pic:blipFill rotWithShape="1">
-                    <a:blip r:embed="rId30"/>
+                    <a:blip r:embed="rId31"/>
                     <a:srcRect l="89751" t="66623" r="7435" b="27315"/>
                     <a:stretch/>
                   </pic:blipFill>
@@ -4520,123 +4617,12 @@
         <w:rPr>
           <w:noProof/>
         </w:rPr>
+        <w:lastRenderedPageBreak/>
         <w:drawing>
           <wp:inline distT="0" distB="0" distL="0" distR="0" wp14:anchorId="62DA52E7" wp14:editId="18E4263A">
             <wp:extent cx="2401583" cy="1673174"/>
             <wp:effectExtent l="0" t="0" r="0" b="3810"/>
             <wp:docPr id="22" name="Imagen 22"/>
-            <wp:cNvGraphicFramePr>
-              <a:graphicFrameLocks xmlns:a="http://schemas.openxmlformats.org/drawingml/2006/main" noChangeAspect="1"/>
-            </wp:cNvGraphicFramePr>
-            <a:graphic xmlns:a="http://schemas.openxmlformats.org/drawingml/2006/main">
-              <a:graphicData uri="http://schemas.openxmlformats.org/drawingml/2006/picture">
-                <pic:pic xmlns:pic="http://schemas.openxmlformats.org/drawingml/2006/picture">
-                  <pic:nvPicPr>
-                    <pic:cNvPr id="1" name=""/>
-                    <pic:cNvPicPr/>
-                  </pic:nvPicPr>
-                  <pic:blipFill>
-                    <a:blip r:embed="rId31"/>
-                    <a:stretch>
-                      <a:fillRect/>
-                    </a:stretch>
-                  </pic:blipFill>
-                  <pic:spPr>
-                    <a:xfrm>
-                      <a:off x="0" y="0"/>
-                      <a:ext cx="2418141" cy="1684710"/>
-                    </a:xfrm>
-                    <a:prstGeom prst="rect">
-                      <a:avLst/>
-                    </a:prstGeom>
-                  </pic:spPr>
-                </pic:pic>
-              </a:graphicData>
-            </a:graphic>
-          </wp:inline>
-        </w:drawing>
-      </w:r>
-    </w:p>
-    <w:p>
-      <w:pPr>
-        <w:pStyle w:val="Ttulo3"/>
-        <w:numPr>
-          <w:ilvl w:val="0"/>
-          <w:numId w:val="0"/>
-        </w:numPr>
-        <w:ind w:left="720"/>
-      </w:pPr>
-    </w:p>
-    <w:p>
-      <w:pPr>
-        <w:pStyle w:val="Ttulo3"/>
-      </w:pPr>
-      <w:bookmarkStart w:id="12" w:name="_Toc55628119"/>
-      <w:r>
-        <w:t>Alistamiento Logístico De Enseres De Las Personas Que Se Trasladarán</w:t>
-      </w:r>
-      <w:bookmarkEnd w:id="12"/>
-    </w:p>
-    <w:p>
-      <w:pPr>
-        <w:rPr>
-          <w:lang w:val="es-CO" w:eastAsia="es-CO"/>
-        </w:rPr>
-      </w:pPr>
-    </w:p>
-    <w:p>
-      <w:pPr>
-        <w:rPr>
-          <w:lang w:val="es-CO" w:eastAsia="es-CO"/>
-        </w:rPr>
-      </w:pPr>
-      <w:r>
-        <w:rPr>
-          <w:lang w:val="es-CO" w:eastAsia="es-CO"/>
-        </w:rPr>
-        <w:t xml:space="preserve">El usuario debe diligenciar la información de </w:t>
-      </w:r>
-      <w:r>
-        <w:rPr>
-          <w:lang w:val="es-CO" w:eastAsia="es-CO"/>
-        </w:rPr>
-        <w:t>fecha y lugar del registro de enseres</w:t>
-      </w:r>
-      <w:r>
-        <w:rPr>
-          <w:lang w:val="es-CO" w:eastAsia="es-CO"/>
-        </w:rPr>
-        <w:t xml:space="preserve"> y</w:t>
-      </w:r>
-      <w:r>
-        <w:rPr>
-          <w:lang w:val="es-CO" w:eastAsia="es-CO"/>
-        </w:rPr>
-        <w:t xml:space="preserve"> datos de la entidad que realiza el registro</w:t>
-      </w:r>
-      <w:r>
-        <w:rPr>
-          <w:lang w:val="es-CO" w:eastAsia="es-CO"/>
-        </w:rPr>
-        <w:t>, finalmente dar clic en “Guardar”.</w:t>
-      </w:r>
-    </w:p>
-    <w:p>
-      <w:pPr>
-        <w:jc w:val="center"/>
-        <w:rPr>
-          <w:lang w:val="es-CO" w:eastAsia="es-CO"/>
-        </w:rPr>
-      </w:pPr>
-      <w:r>
-        <w:rPr>
-          <w:noProof/>
-        </w:rPr>
-        <w:drawing>
-          <wp:inline distT="0" distB="0" distL="0" distR="0" wp14:anchorId="536E5599" wp14:editId="35EB8F29">
-            <wp:extent cx="4169925" cy="2203908"/>
-            <wp:effectExtent l="0" t="0" r="2540" b="6350"/>
-            <wp:docPr id="23" name="Imagen 23"/>
             <wp:cNvGraphicFramePr>
               <a:graphicFrameLocks xmlns:a="http://schemas.openxmlformats.org/drawingml/2006/main" noChangeAspect="1"/>
             </wp:cNvGraphicFramePr>
@@ -4656,7 +4642,7 @@
                   <pic:spPr>
                     <a:xfrm>
                       <a:off x="0" y="0"/>
-                      <a:ext cx="4181368" cy="2209956"/>
+                      <a:ext cx="2418141" cy="1684710"/>
                     </a:xfrm>
                     <a:prstGeom prst="rect">
                       <a:avLst/>
@@ -4671,47 +4657,67 @@
     </w:p>
     <w:p>
       <w:pPr>
-        <w:rPr>
-          <w:lang w:val="es-CO" w:eastAsia="es-CO"/>
-        </w:rPr>
-      </w:pPr>
-    </w:p>
-    <w:p>
-      <w:pPr>
         <w:pStyle w:val="Ttulo3"/>
-      </w:pPr>
-      <w:bookmarkStart w:id="13" w:name="_Toc55628120"/>
-      <w:r>
-        <w:t>Profesionales que realizan el Alistamiento Logístico</w:t>
-      </w:r>
-      <w:bookmarkEnd w:id="13"/>
-    </w:p>
-    <w:p>
-      <w:pPr>
-        <w:rPr>
-          <w:lang w:val="es-CO" w:eastAsia="es-CO"/>
-        </w:rPr>
-      </w:pPr>
-    </w:p>
-    <w:p>
-      <w:pPr>
-        <w:rPr>
-          <w:lang w:val="es-CO" w:eastAsia="es-CO"/>
-        </w:rPr>
-      </w:pPr>
-      <w:r>
-        <w:rPr>
-          <w:lang w:val="es-CO" w:eastAsia="es-CO"/>
-        </w:rPr>
-        <w:t>El usuario debe diligenciar la siguiente información y debe dar clic en “Agregar” para que se ingresen los datos al sistema si están todos los campos obligatorios.</w:t>
-      </w:r>
-    </w:p>
-    <w:p>
-      <w:pPr>
-        <w:rPr>
-          <w:lang w:val="es-CO" w:eastAsia="es-CO"/>
-        </w:rPr>
-      </w:pPr>
+        <w:numPr>
+          <w:ilvl w:val="0"/>
+          <w:numId w:val="0"/>
+        </w:numPr>
+        <w:ind w:left="720"/>
+      </w:pPr>
+    </w:p>
+    <w:p>
+      <w:pPr>
+        <w:pStyle w:val="Ttulo3"/>
+      </w:pPr>
+      <w:bookmarkStart w:id="12" w:name="_Toc55628119"/>
+      <w:r>
+        <w:t>Alistamiento Logístico De Enseres De Las Personas Que Se Trasladarán</w:t>
+      </w:r>
+      <w:bookmarkEnd w:id="12"/>
+    </w:p>
+    <w:p>
+      <w:pPr>
+        <w:rPr>
+          <w:lang w:val="es-CO" w:eastAsia="es-CO"/>
+        </w:rPr>
+      </w:pPr>
+    </w:p>
+    <w:p>
+      <w:pPr>
+        <w:rPr>
+          <w:lang w:val="es-CO" w:eastAsia="es-CO"/>
+        </w:rPr>
+      </w:pPr>
+      <w:r>
+        <w:rPr>
+          <w:lang w:val="es-CO" w:eastAsia="es-CO"/>
+        </w:rPr>
+        <w:t xml:space="preserve">El usuario debe diligenciar la información de </w:t>
+      </w:r>
+      <w:r>
+        <w:rPr>
+          <w:lang w:val="es-CO" w:eastAsia="es-CO"/>
+        </w:rPr>
+        <w:t>fecha y lugar del registro de enseres</w:t>
+      </w:r>
+      <w:r>
+        <w:rPr>
+          <w:lang w:val="es-CO" w:eastAsia="es-CO"/>
+        </w:rPr>
+        <w:t xml:space="preserve"> y</w:t>
+      </w:r>
+      <w:r>
+        <w:rPr>
+          <w:lang w:val="es-CO" w:eastAsia="es-CO"/>
+        </w:rPr>
+        <w:t xml:space="preserve"> datos de la entidad que realiza el registro</w:t>
+      </w:r>
+      <w:r>
+        <w:rPr>
+          <w:lang w:val="es-CO" w:eastAsia="es-CO"/>
+        </w:rPr>
+        <w:t>, finalmente dar clic en “Guardar”.</w:t>
+      </w:r>
     </w:p>
     <w:p>
       <w:pPr>
@@ -4725,10 +4731,10 @@
           <w:noProof/>
         </w:rPr>
         <w:drawing>
-          <wp:inline distT="0" distB="0" distL="0" distR="0" wp14:anchorId="4882E22E" wp14:editId="6DD79B63">
-            <wp:extent cx="4364889" cy="2256790"/>
-            <wp:effectExtent l="0" t="0" r="0" b="0"/>
-            <wp:docPr id="24" name="Imagen 24"/>
+          <wp:inline distT="0" distB="0" distL="0" distR="0" wp14:anchorId="536E5599" wp14:editId="35EB8F29">
+            <wp:extent cx="4169925" cy="2203908"/>
+            <wp:effectExtent l="0" t="0" r="2540" b="6350"/>
+            <wp:docPr id="23" name="Imagen 23"/>
             <wp:cNvGraphicFramePr>
               <a:graphicFrameLocks xmlns:a="http://schemas.openxmlformats.org/drawingml/2006/main" noChangeAspect="1"/>
             </wp:cNvGraphicFramePr>
@@ -4748,7 +4754,7 @@
                   <pic:spPr>
                     <a:xfrm>
                       <a:off x="0" y="0"/>
-                      <a:ext cx="4370867" cy="2259881"/>
+                      <a:ext cx="4181368" cy="2209956"/>
                     </a:xfrm>
                     <a:prstGeom prst="rect">
                       <a:avLst/>
@@ -4763,33 +4769,64 @@
     </w:p>
     <w:p>
       <w:pPr>
+        <w:rPr>
+          <w:lang w:val="es-CO" w:eastAsia="es-CO"/>
+        </w:rPr>
+      </w:pPr>
+    </w:p>
+    <w:p>
+      <w:pPr>
+        <w:pStyle w:val="Ttulo3"/>
+      </w:pPr>
+      <w:bookmarkStart w:id="13" w:name="_Toc55628120"/>
+      <w:r>
+        <w:t>Profesionales que realizan el Alistamiento Logístico</w:t>
+      </w:r>
+      <w:bookmarkEnd w:id="13"/>
+    </w:p>
+    <w:p>
+      <w:pPr>
+        <w:rPr>
+          <w:lang w:val="es-CO" w:eastAsia="es-CO"/>
+        </w:rPr>
+      </w:pPr>
+    </w:p>
+    <w:p>
+      <w:pPr>
+        <w:rPr>
+          <w:lang w:val="es-CO" w:eastAsia="es-CO"/>
+        </w:rPr>
+      </w:pPr>
+      <w:r>
+        <w:rPr>
+          <w:lang w:val="es-CO" w:eastAsia="es-CO"/>
+        </w:rPr>
+        <w:t>El usuario debe diligenciar la siguiente información y debe dar clic en “Agregar” para que se ingresen los datos al sistema si están todos los campos obligatorios.</w:t>
+      </w:r>
+    </w:p>
+    <w:p>
+      <w:pPr>
+        <w:rPr>
+          <w:lang w:val="es-CO" w:eastAsia="es-CO"/>
+        </w:rPr>
+      </w:pPr>
+    </w:p>
+    <w:p>
+      <w:pPr>
         <w:jc w:val="center"/>
         <w:rPr>
           <w:lang w:val="es-CO" w:eastAsia="es-CO"/>
         </w:rPr>
       </w:pPr>
-    </w:p>
-    <w:p>
-      <w:pPr>
-        <w:rPr>
-          <w:lang w:eastAsia="es-CO"/>
-        </w:rPr>
-      </w:pPr>
-      <w:r>
-        <w:rPr>
-          <w:lang w:val="es-CO" w:eastAsia="es-CO"/>
-        </w:rPr>
-        <w:t xml:space="preserve">El sistema permite editar la información dando clic en </w:t>
-      </w:r>
       <w:r>
         <w:rPr>
           <w:noProof/>
         </w:rPr>
         <w:drawing>
-          <wp:inline distT="0" distB="0" distL="0" distR="0" wp14:anchorId="679F1AF7" wp14:editId="5DDA5BC8">
-            <wp:extent cx="238125" cy="171450"/>
-            <wp:effectExtent l="0" t="0" r="9525" b="0"/>
-            <wp:docPr id="34" name="Imagen 34"/>
+          <wp:inline distT="0" distB="0" distL="0" distR="0" wp14:anchorId="4882E22E" wp14:editId="6DD79B63">
+            <wp:extent cx="4364889" cy="2256790"/>
+            <wp:effectExtent l="0" t="0" r="0" b="0"/>
+            <wp:docPr id="24" name="Imagen 24"/>
             <wp:cNvGraphicFramePr>
               <a:graphicFrameLocks xmlns:a="http://schemas.openxmlformats.org/drawingml/2006/main" noChangeAspect="1"/>
             </wp:cNvGraphicFramePr>
@@ -4809,7 +4846,7 @@
                   <pic:spPr>
                     <a:xfrm>
                       <a:off x="0" y="0"/>
-                      <a:ext cx="238125" cy="171450"/>
+                      <a:ext cx="4370867" cy="2259881"/>
                     </a:xfrm>
                     <a:prstGeom prst="rect">
                       <a:avLst/>
@@ -4821,91 +4858,37 @@
           </wp:inline>
         </w:drawing>
       </w:r>
-      <w:r>
+    </w:p>
+    <w:p>
+      <w:pPr>
+        <w:jc w:val="center"/>
+        <w:rPr>
+          <w:lang w:val="es-CO" w:eastAsia="es-CO"/>
+        </w:rPr>
+      </w:pPr>
+    </w:p>
+    <w:p>
+      <w:pPr>
         <w:rPr>
           <w:lang w:eastAsia="es-CO"/>
         </w:rPr>
-        <w:t xml:space="preserve">precargando los datos en los campos que le corresponde para que el </w:t>
-      </w:r>
-      <w:r>
-        <w:rPr>
-          <w:lang w:eastAsia="es-CO"/>
-        </w:rPr>
-        <w:t>usuario</w:t>
-      </w:r>
-      <w:r>
-        <w:rPr>
-          <w:lang w:eastAsia="es-CO"/>
-        </w:rPr>
-        <w:t xml:space="preserve"> modifique lo que desea y de nuevamente clic en “Agregar”.</w:t>
-      </w:r>
-    </w:p>
-    <w:p>
-      <w:pPr>
-        <w:rPr>
-          <w:lang w:val="es-CO" w:eastAsia="es-CO"/>
-        </w:rPr>
-      </w:pPr>
-    </w:p>
-    <w:p>
-      <w:pPr>
-        <w:pStyle w:val="Ttulo3"/>
-      </w:pPr>
-      <w:bookmarkStart w:id="14" w:name="_Toc55628121"/>
-      <w:r>
-        <w:t>Inventario de elementos de trasteo del hogar</w:t>
-      </w:r>
-      <w:bookmarkEnd w:id="14"/>
-    </w:p>
-    <w:p>
-      <w:pPr>
-        <w:rPr>
-          <w:lang w:val="es-CO" w:eastAsia="es-CO"/>
-        </w:rPr>
-      </w:pPr>
-    </w:p>
-    <w:p>
-      <w:pPr>
-        <w:rPr>
-          <w:lang w:val="es-CO" w:eastAsia="es-CO"/>
-        </w:rPr>
-      </w:pPr>
-      <w:r>
-        <w:rPr>
-          <w:lang w:val="es-CO" w:eastAsia="es-CO"/>
-        </w:rPr>
-        <w:t xml:space="preserve">El sistema muestra la información de las personas jefes de hogar de la comunidad y permite agregar la información </w:t>
-      </w:r>
-      <w:r>
-        <w:rPr>
-          <w:lang w:val="es-CO" w:eastAsia="es-CO"/>
-        </w:rPr>
-        <w:t>de los enseres que tiene cada hogar.</w:t>
-      </w:r>
-    </w:p>
-    <w:p>
-      <w:pPr>
-        <w:rPr>
-          <w:lang w:val="es-CO" w:eastAsia="es-CO"/>
-        </w:rPr>
-      </w:pPr>
-    </w:p>
-    <w:p>
-      <w:pPr>
-        <w:jc w:val="center"/>
-        <w:rPr>
-          <w:lang w:val="es-CO" w:eastAsia="es-CO"/>
-        </w:rPr>
-      </w:pPr>
+      </w:pPr>
+      <w:r>
+        <w:rPr>
+          <w:lang w:val="es-CO" w:eastAsia="es-CO"/>
+        </w:rPr>
+        <w:lastRenderedPageBreak/>
+        <w:t xml:space="preserve">El sistema permite editar la información dando clic en </w:t>
+      </w:r>
       <w:r>
         <w:rPr>
           <w:noProof/>
         </w:rPr>
         <w:drawing>
-          <wp:inline distT="0" distB="0" distL="0" distR="0" wp14:anchorId="23D3D8DE" wp14:editId="05E71205">
-            <wp:extent cx="4076700" cy="882183"/>
-            <wp:effectExtent l="0" t="0" r="0" b="0"/>
-            <wp:docPr id="25" name="Imagen 25"/>
+          <wp:inline distT="0" distB="0" distL="0" distR="0" wp14:anchorId="679F1AF7" wp14:editId="5DDA5BC8">
+            <wp:extent cx="238125" cy="171450"/>
+            <wp:effectExtent l="0" t="0" r="9525" b="0"/>
+            <wp:docPr id="34" name="Imagen 34"/>
             <wp:cNvGraphicFramePr>
               <a:graphicFrameLocks xmlns:a="http://schemas.openxmlformats.org/drawingml/2006/main" noChangeAspect="1"/>
             </wp:cNvGraphicFramePr>
@@ -4925,6 +4908,122 @@
                   <pic:spPr>
                     <a:xfrm>
                       <a:off x="0" y="0"/>
+                      <a:ext cx="238125" cy="171450"/>
+                    </a:xfrm>
+                    <a:prstGeom prst="rect">
+                      <a:avLst/>
+                    </a:prstGeom>
+                  </pic:spPr>
+                </pic:pic>
+              </a:graphicData>
+            </a:graphic>
+          </wp:inline>
+        </w:drawing>
+      </w:r>
+      <w:r>
+        <w:rPr>
+          <w:lang w:eastAsia="es-CO"/>
+        </w:rPr>
+        <w:t xml:space="preserve">precargando los datos en los campos que le corresponde para que el </w:t>
+      </w:r>
+      <w:r>
+        <w:rPr>
+          <w:lang w:eastAsia="es-CO"/>
+        </w:rPr>
+        <w:t>usuario</w:t>
+      </w:r>
+      <w:r>
+        <w:rPr>
+          <w:lang w:eastAsia="es-CO"/>
+        </w:rPr>
+        <w:t xml:space="preserve"> modifique lo que desea y de nuevamente clic en “Agregar”.</w:t>
+      </w:r>
+    </w:p>
+    <w:p>
+      <w:pPr>
+        <w:rPr>
+          <w:lang w:val="es-CO" w:eastAsia="es-CO"/>
+        </w:rPr>
+      </w:pPr>
+    </w:p>
+    <w:p>
+      <w:pPr>
+        <w:pStyle w:val="Ttulo3"/>
+      </w:pPr>
+      <w:bookmarkStart w:id="14" w:name="_Toc55628121"/>
+      <w:r>
+        <w:t>Inventario de elementos de trasteo del hogar</w:t>
+      </w:r>
+      <w:bookmarkEnd w:id="14"/>
+    </w:p>
+    <w:p>
+      <w:pPr>
+        <w:rPr>
+          <w:lang w:val="es-CO" w:eastAsia="es-CO"/>
+        </w:rPr>
+      </w:pPr>
+    </w:p>
+    <w:p>
+      <w:pPr>
+        <w:rPr>
+          <w:lang w:val="es-CO" w:eastAsia="es-CO"/>
+        </w:rPr>
+      </w:pPr>
+      <w:r>
+        <w:rPr>
+          <w:lang w:val="es-CO" w:eastAsia="es-CO"/>
+        </w:rPr>
+        <w:t xml:space="preserve">El sistema muestra la información de las personas jefes de hogar de la comunidad y permite agregar la información </w:t>
+      </w:r>
+      <w:r>
+        <w:rPr>
+          <w:lang w:val="es-CO" w:eastAsia="es-CO"/>
+        </w:rPr>
+        <w:t>de los enseres que tiene cada hogar.</w:t>
+      </w:r>
+    </w:p>
+    <w:p>
+      <w:pPr>
+        <w:rPr>
+          <w:lang w:val="es-CO" w:eastAsia="es-CO"/>
+        </w:rPr>
+      </w:pPr>
+    </w:p>
+    <w:p>
+      <w:pPr>
+        <w:jc w:val="center"/>
+        <w:rPr>
+          <w:lang w:val="es-CO" w:eastAsia="es-CO"/>
+        </w:rPr>
+      </w:pPr>
+      <w:r>
+        <w:rPr>
+          <w:noProof/>
+        </w:rPr>
+        <w:drawing>
+          <wp:inline distT="0" distB="0" distL="0" distR="0" wp14:anchorId="23D3D8DE" wp14:editId="05E71205">
+            <wp:extent cx="4076700" cy="882183"/>
+            <wp:effectExtent l="0" t="0" r="0" b="0"/>
+            <wp:docPr id="25" name="Imagen 25"/>
+            <wp:cNvGraphicFramePr>
+              <a:graphicFrameLocks xmlns:a="http://schemas.openxmlformats.org/drawingml/2006/main" noChangeAspect="1"/>
+            </wp:cNvGraphicFramePr>
+            <a:graphic xmlns:a="http://schemas.openxmlformats.org/drawingml/2006/main">
+              <a:graphicData uri="http://schemas.openxmlformats.org/drawingml/2006/picture">
+                <pic:pic xmlns:pic="http://schemas.openxmlformats.org/drawingml/2006/picture">
+                  <pic:nvPicPr>
+                    <pic:cNvPr id="1" name=""/>
+                    <pic:cNvPicPr/>
+                  </pic:nvPicPr>
+                  <pic:blipFill>
+                    <a:blip r:embed="rId36"/>
+                    <a:stretch>
+                      <a:fillRect/>
+                    </a:stretch>
+                  </pic:blipFill>
+                  <pic:spPr>
+                    <a:xfrm>
+                      <a:off x="0" y="0"/>
                       <a:ext cx="4121381" cy="891852"/>
                     </a:xfrm>
                     <a:prstGeom prst="rect">
@@ -4970,7 +5069,7 @@
                     <pic:cNvPicPr/>
                   </pic:nvPicPr>
                   <pic:blipFill>
-                    <a:blip r:embed="rId36"/>
+                    <a:blip r:embed="rId37"/>
                     <a:stretch>
                       <a:fillRect/>
                     </a:stretch>
@@ -5055,7 +5154,7 @@
                           <pic:cNvPicPr/>
                         </pic:nvPicPr>
                         <pic:blipFill rotWithShape="1">
-                          <a:blip r:embed="rId37"/>
+                          <a:blip r:embed="rId38"/>
                           <a:srcRect l="2951" t="1672" r="3607"/>
                           <a:stretch/>
                         </pic:blipFill>
@@ -5115,7 +5214,7 @@
                           <pic:cNvPicPr/>
                         </pic:nvPicPr>
                         <pic:blipFill>
-                          <a:blip r:embed="rId38"/>
+                          <a:blip r:embed="rId39"/>
                           <a:stretch>
                             <a:fillRect/>
                           </a:stretch>
@@ -5168,7 +5267,7 @@
                           <pic:cNvPicPr/>
                         </pic:nvPicPr>
                         <pic:blipFill>
-                          <a:blip r:embed="rId39"/>
+                          <a:blip r:embed="rId40"/>
                           <a:stretch>
                             <a:fillRect/>
                           </a:stretch>
@@ -5340,6 +5439,7 @@
         <w:rPr>
           <w:noProof/>
         </w:rPr>
+        <w:lastRenderedPageBreak/>
         <w:drawing>
           <wp:inline distT="0" distB="0" distL="0" distR="0" wp14:anchorId="3237CC45" wp14:editId="2B5F11AA">
             <wp:extent cx="3781425" cy="3067050"/>
@@ -5356,7 +5456,7 @@
                     <pic:cNvPicPr/>
                   </pic:nvPicPr>
                   <pic:blipFill rotWithShape="1">
-                    <a:blip r:embed="rId40"/>
+                    <a:blip r:embed="rId41"/>
                     <a:srcRect l="28781" r="10117" b="11845"/>
                     <a:stretch/>
                   </pic:blipFill>
@@ -5440,7 +5540,7 @@
                     <pic:cNvPicPr/>
                   </pic:nvPicPr>
                   <pic:blipFill>
-                    <a:blip r:embed="rId41"/>
+                    <a:blip r:embed="rId42"/>
                     <a:stretch>
                       <a:fillRect/>
                     </a:stretch>
@@ -5574,73 +5674,11 @@
         <w:rPr>
           <w:noProof/>
         </w:rPr>
-        <w:lastRenderedPageBreak/>
         <w:drawing>
           <wp:inline distT="0" distB="0" distL="0" distR="0" wp14:anchorId="273E6176" wp14:editId="3710C8B2">
             <wp:extent cx="4914900" cy="2225977"/>
             <wp:effectExtent l="0" t="0" r="0" b="3175"/>
             <wp:docPr id="41" name="Imagen 41"/>
-            <wp:cNvGraphicFramePr>
-              <a:graphicFrameLocks xmlns:a="http://schemas.openxmlformats.org/drawingml/2006/main" noChangeAspect="1"/>
-            </wp:cNvGraphicFramePr>
-            <a:graphic xmlns:a="http://schemas.openxmlformats.org/drawingml/2006/main">
-              <a:graphicData uri="http://schemas.openxmlformats.org/drawingml/2006/picture">
-                <pic:pic xmlns:pic="http://schemas.openxmlformats.org/drawingml/2006/picture">
-                  <pic:nvPicPr>
-                    <pic:cNvPr id="1" name=""/>
-                    <pic:cNvPicPr/>
-                  </pic:nvPicPr>
-                  <pic:blipFill>
-                    <a:blip r:embed="rId42"/>
-                    <a:stretch>
-                      <a:fillRect/>
-                    </a:stretch>
-                  </pic:blipFill>
-                  <pic:spPr>
-                    <a:xfrm>
-                      <a:off x="0" y="0"/>
-                      <a:ext cx="4930917" cy="2233231"/>
-                    </a:xfrm>
-                    <a:prstGeom prst="rect">
-                      <a:avLst/>
-                    </a:prstGeom>
-                  </pic:spPr>
-                </pic:pic>
-              </a:graphicData>
-            </a:graphic>
-          </wp:inline>
-        </w:drawing>
-      </w:r>
-    </w:p>
-    <w:p>
-      <w:pPr>
-        <w:jc w:val="center"/>
-        <w:rPr>
-          <w:lang w:val="es-CO" w:eastAsia="es-CO"/>
-        </w:rPr>
-      </w:pPr>
-    </w:p>
-    <w:p>
-      <w:pPr>
-        <w:rPr>
-          <w:lang w:val="es-CO" w:eastAsia="es-CO"/>
-        </w:rPr>
-      </w:pPr>
-      <w:r>
-        <w:rPr>
-          <w:lang w:val="es-CO" w:eastAsia="es-CO"/>
-        </w:rPr>
-        <w:t xml:space="preserve">Cuando se desea visualizar la información de SSV se debe dar clic en el icono </w:t>
-      </w:r>
-      <w:r>
-        <w:rPr>
-          <w:noProof/>
-        </w:rPr>
-        <w:drawing>
-          <wp:inline distT="0" distB="0" distL="0" distR="0" wp14:anchorId="7CFDCCAA" wp14:editId="2FA18D0C">
-            <wp:extent cx="228600" cy="247650"/>
-            <wp:effectExtent l="0" t="0" r="0" b="0"/>
-            <wp:docPr id="44" name="Imagen 44"/>
             <wp:cNvGraphicFramePr>
               <a:graphicFrameLocks xmlns:a="http://schemas.openxmlformats.org/drawingml/2006/main" noChangeAspect="1"/>
             </wp:cNvGraphicFramePr>
@@ -5660,7 +5698,7 @@
                   <pic:spPr>
                     <a:xfrm>
                       <a:off x="0" y="0"/>
-                      <a:ext cx="228600" cy="247650"/>
+                      <a:ext cx="4930917" cy="2233231"/>
                     </a:xfrm>
                     <a:prstGeom prst="rect">
                       <a:avLst/>
@@ -5672,19 +5710,6 @@
           </wp:inline>
         </w:drawing>
       </w:r>
-      <w:r>
-        <w:rPr>
-          <w:lang w:val="es-CO" w:eastAsia="es-CO"/>
-        </w:rPr>
-        <w:t xml:space="preserve">  y el sistema muestra la siguiente información:</w:t>
-      </w:r>
-    </w:p>
-    <w:p>
-      <w:pPr>
-        <w:rPr>
-          <w:lang w:val="es-CO" w:eastAsia="es-CO"/>
-        </w:rPr>
-      </w:pPr>
     </w:p>
     <w:p>
       <w:pPr>
@@ -5693,15 +5718,29 @@
           <w:lang w:val="es-CO" w:eastAsia="es-CO"/>
         </w:rPr>
       </w:pPr>
+    </w:p>
+    <w:p>
+      <w:pPr>
+        <w:rPr>
+          <w:lang w:val="es-CO" w:eastAsia="es-CO"/>
+        </w:rPr>
+      </w:pPr>
+      <w:r>
+        <w:rPr>
+          <w:lang w:val="es-CO" w:eastAsia="es-CO"/>
+        </w:rPr>
+        <w:lastRenderedPageBreak/>
+        <w:t xml:space="preserve">Cuando se desea visualizar la información de SSV se debe dar clic en el icono </w:t>
+      </w:r>
       <w:r>
         <w:rPr>
           <w:noProof/>
         </w:rPr>
         <w:drawing>
-          <wp:inline distT="0" distB="0" distL="0" distR="0" wp14:anchorId="6D4433C6" wp14:editId="4F21CAA8">
-            <wp:extent cx="4562695" cy="3528060"/>
-            <wp:effectExtent l="0" t="0" r="9525" b="0"/>
-            <wp:docPr id="43" name="Imagen 43"/>
+          <wp:inline distT="0" distB="0" distL="0" distR="0" wp14:anchorId="7CFDCCAA" wp14:editId="2FA18D0C">
+            <wp:extent cx="228600" cy="247650"/>
+            <wp:effectExtent l="0" t="0" r="0" b="0"/>
+            <wp:docPr id="44" name="Imagen 44"/>
             <wp:cNvGraphicFramePr>
               <a:graphicFrameLocks xmlns:a="http://schemas.openxmlformats.org/drawingml/2006/main" noChangeAspect="1"/>
             </wp:cNvGraphicFramePr>
@@ -5721,7 +5760,7 @@
                   <pic:spPr>
                     <a:xfrm>
                       <a:off x="0" y="0"/>
-                      <a:ext cx="4570328" cy="3533962"/>
+                      <a:ext cx="228600" cy="247650"/>
                     </a:xfrm>
                     <a:prstGeom prst="rect">
                       <a:avLst/>
@@ -5733,6 +5772,19 @@
           </wp:inline>
         </w:drawing>
       </w:r>
+      <w:r>
+        <w:rPr>
+          <w:lang w:val="es-CO" w:eastAsia="es-CO"/>
+        </w:rPr>
+        <w:t xml:space="preserve">  y el sistema muestra la siguiente información:</w:t>
+      </w:r>
+    </w:p>
+    <w:p>
+      <w:pPr>
+        <w:rPr>
+          <w:lang w:val="es-CO" w:eastAsia="es-CO"/>
+        </w:rPr>
+      </w:pPr>
     </w:p>
     <w:p>
       <w:pPr>
@@ -5741,85 +5793,15 @@
           <w:lang w:val="es-CO" w:eastAsia="es-CO"/>
         </w:rPr>
       </w:pPr>
-    </w:p>
-    <w:p>
-      <w:pPr>
-        <w:pStyle w:val="Ttulo3"/>
-        <w:numPr>
-          <w:ilvl w:val="0"/>
-          <w:numId w:val="5"/>
-        </w:numPr>
-      </w:pPr>
-      <w:bookmarkStart w:id="18" w:name="_Toc55628125"/>
-      <w:r>
-        <w:t>B</w:t>
-      </w:r>
-      <w:r>
-        <w:t>alance de la superación de la situación de vulnerabilidad (sin generación de ingresos)</w:t>
-      </w:r>
-      <w:bookmarkEnd w:id="18"/>
-    </w:p>
-    <w:p>
-      <w:pPr>
-        <w:jc w:val="center"/>
-        <w:rPr>
-          <w:lang w:val="es-CO" w:eastAsia="es-CO"/>
-        </w:rPr>
-      </w:pPr>
-    </w:p>
-    <w:p>
-      <w:pPr>
-        <w:rPr>
-          <w:lang w:val="es-CO" w:eastAsia="es-CO"/>
-        </w:rPr>
-      </w:pPr>
-    </w:p>
-    <w:p>
-      <w:pPr>
-        <w:rPr>
-          <w:lang w:val="es-CO" w:eastAsia="es-CO"/>
-        </w:rPr>
-      </w:pPr>
-      <w:r>
-        <w:rPr>
-          <w:lang w:val="es-CO" w:eastAsia="es-CO"/>
-        </w:rPr>
-        <w:t xml:space="preserve">El sistema trae precargada la información de </w:t>
-      </w:r>
-      <w:r>
-        <w:rPr>
-          <w:lang w:val="es-CO" w:eastAsia="es-CO"/>
-        </w:rPr>
-        <w:t>total personas que superaron la SSV con el acompañamiento y los conteos relacionados a los derechos y necesidades</w:t>
-      </w:r>
-      <w:r>
-        <w:rPr>
-          <w:lang w:val="es-CO" w:eastAsia="es-CO"/>
-        </w:rPr>
-        <w:t xml:space="preserve"> según la información de las últimas mediciones de SSV.</w:t>
-      </w:r>
-      <w:r>
-        <w:rPr>
-          <w:lang w:val="es-CO" w:eastAsia="es-CO"/>
-        </w:rPr>
-        <w:t xml:space="preserve"> Esto se identifica cuando se visualiza el siguiente mensaje:</w:t>
-      </w:r>
-    </w:p>
-    <w:p>
-      <w:pPr>
-        <w:rPr>
-          <w:lang w:val="es-CO" w:eastAsia="es-CO"/>
-        </w:rPr>
-      </w:pPr>
       <w:r>
         <w:rPr>
           <w:noProof/>
         </w:rPr>
         <w:drawing>
-          <wp:inline distT="0" distB="0" distL="0" distR="0" wp14:anchorId="55DB10FE" wp14:editId="4EA801E0">
-            <wp:extent cx="6188710" cy="354965"/>
-            <wp:effectExtent l="0" t="0" r="2540" b="6985"/>
-            <wp:docPr id="46" name="Imagen 46"/>
+          <wp:inline distT="0" distB="0" distL="0" distR="0" wp14:anchorId="6D4433C6" wp14:editId="4F21CAA8">
+            <wp:extent cx="4562695" cy="3528060"/>
+            <wp:effectExtent l="0" t="0" r="9525" b="0"/>
+            <wp:docPr id="43" name="Imagen 43"/>
             <wp:cNvGraphicFramePr>
               <a:graphicFrameLocks xmlns:a="http://schemas.openxmlformats.org/drawingml/2006/main" noChangeAspect="1"/>
             </wp:cNvGraphicFramePr>
@@ -5839,7 +5821,7 @@
                   <pic:spPr>
                     <a:xfrm>
                       <a:off x="0" y="0"/>
-                      <a:ext cx="6188710" cy="354965"/>
+                      <a:ext cx="4570328" cy="3533962"/>
                     </a:xfrm>
                     <a:prstGeom prst="rect">
                       <a:avLst/>
@@ -5854,31 +5836,90 @@
     </w:p>
     <w:p>
       <w:pPr>
-        <w:rPr>
-          <w:lang w:val="es-CO" w:eastAsia="es-CO"/>
-        </w:rPr>
-      </w:pPr>
-      <w:r>
-        <w:rPr>
-          <w:lang w:val="es-CO" w:eastAsia="es-CO"/>
-        </w:rPr>
-        <w:t>De la siguiente manera:</w:t>
-      </w:r>
-    </w:p>
-    <w:p>
-      <w:pPr>
         <w:jc w:val="center"/>
+        <w:rPr>
+          <w:lang w:val="es-CO" w:eastAsia="es-CO"/>
+        </w:rPr>
+      </w:pPr>
+    </w:p>
+    <w:p>
+      <w:pPr>
+        <w:pStyle w:val="Ttulo3"/>
+        <w:numPr>
+          <w:ilvl w:val="0"/>
+          <w:numId w:val="5"/>
+        </w:numPr>
+      </w:pPr>
+      <w:bookmarkStart w:id="18" w:name="_Toc55628125"/>
+      <w:r>
+        <w:t>B</w:t>
+      </w:r>
+      <w:r>
+        <w:t>alance de la superación de la situación de vulnerabilidad (sin generación de ingresos)</w:t>
+      </w:r>
+      <w:bookmarkEnd w:id="18"/>
+    </w:p>
+    <w:p>
+      <w:pPr>
+        <w:jc w:val="center"/>
+        <w:rPr>
+          <w:lang w:val="es-CO" w:eastAsia="es-CO"/>
+        </w:rPr>
+      </w:pPr>
+    </w:p>
+    <w:p>
+      <w:pPr>
+        <w:rPr>
+          <w:lang w:val="es-CO" w:eastAsia="es-CO"/>
+        </w:rPr>
+      </w:pPr>
+    </w:p>
+    <w:p>
+      <w:pPr>
+        <w:rPr>
+          <w:lang w:val="es-CO" w:eastAsia="es-CO"/>
+        </w:rPr>
+      </w:pPr>
+      <w:r>
+        <w:rPr>
+          <w:lang w:val="es-CO" w:eastAsia="es-CO"/>
+        </w:rPr>
+        <w:t xml:space="preserve">El sistema trae precargada la información de </w:t>
+      </w:r>
+      <w:r>
+        <w:rPr>
+          <w:lang w:val="es-CO" w:eastAsia="es-CO"/>
+        </w:rPr>
+        <w:t>total personas que superaron la SSV con el acompañamiento y los conteos relacionados a los derechos y necesidades</w:t>
+      </w:r>
+      <w:r>
+        <w:rPr>
+          <w:lang w:val="es-CO" w:eastAsia="es-CO"/>
+        </w:rPr>
+        <w:t xml:space="preserve"> según la información de las últimas mediciones de SSV.</w:t>
+      </w:r>
+      <w:r>
+        <w:rPr>
+          <w:lang w:val="es-CO" w:eastAsia="es-CO"/>
+        </w:rPr>
+        <w:t xml:space="preserve"> Esto se identifica cuando se visualiza el siguiente mensaje:</w:t>
+      </w:r>
+    </w:p>
+    <w:p>
+      <w:pPr>
+        <w:rPr>
+          <w:lang w:val="es-CO" w:eastAsia="es-CO"/>
+        </w:rPr>
       </w:pPr>
       <w:r>
         <w:rPr>
           <w:noProof/>
         </w:rPr>
-        <w:lastRenderedPageBreak/>
         <w:drawing>
-          <wp:inline distT="0" distB="0" distL="0" distR="0" wp14:anchorId="2ADF6549" wp14:editId="2CDCD8EF">
-            <wp:extent cx="4781550" cy="3284679"/>
-            <wp:effectExtent l="0" t="0" r="0" b="0"/>
-            <wp:docPr id="45" name="Imagen 45"/>
+          <wp:inline distT="0" distB="0" distL="0" distR="0" wp14:anchorId="55DB10FE" wp14:editId="4EA801E0">
+            <wp:extent cx="6188710" cy="354965"/>
+            <wp:effectExtent l="0" t="0" r="2540" b="6985"/>
+            <wp:docPr id="46" name="Imagen 46"/>
             <wp:cNvGraphicFramePr>
               <a:graphicFrameLocks xmlns:a="http://schemas.openxmlformats.org/drawingml/2006/main" noChangeAspect="1"/>
             </wp:cNvGraphicFramePr>
@@ -5898,7 +5939,7 @@
                   <pic:spPr>
                     <a:xfrm>
                       <a:off x="0" y="0"/>
-                      <a:ext cx="4786921" cy="3288369"/>
+                      <a:ext cx="6188710" cy="354965"/>
                     </a:xfrm>
                     <a:prstGeom prst="rect">
                       <a:avLst/>
@@ -5912,23 +5953,18 @@
       </w:r>
     </w:p>
     <w:p>
-      <w:r>
-        <w:t xml:space="preserve">Cuando se desea guardar la información de SSV según las mediciones el usuario debe dar clic en “Guardar información SSV” y el sistema guarda una copia de los datos en el balance y muestra el siguiente mensaje para diferenciar cuando se </w:t>
-      </w:r>
-      <w:r>
-        <w:t>está</w:t>
-      </w:r>
-      <w:r>
-        <w:t xml:space="preserve"> mirando de SSV y cuando </w:t>
-      </w:r>
-      <w:r>
-        <w:t>está</w:t>
-      </w:r>
-      <w:r>
-        <w:t xml:space="preserve"> mirando de la copia guardada en el balance.</w:t>
-      </w:r>
-    </w:p>
-    <w:p/>
+      <w:pPr>
+        <w:rPr>
+          <w:lang w:val="es-CO" w:eastAsia="es-CO"/>
+        </w:rPr>
+      </w:pPr>
+      <w:r>
+        <w:rPr>
+          <w:lang w:val="es-CO" w:eastAsia="es-CO"/>
+        </w:rPr>
+        <w:t>De la siguiente manera:</w:t>
+      </w:r>
+    </w:p>
     <w:p>
       <w:pPr>
         <w:jc w:val="center"/>
@@ -5937,11 +5973,12 @@
         <w:rPr>
           <w:noProof/>
         </w:rPr>
+        <w:lastRenderedPageBreak/>
         <w:drawing>
-          <wp:inline distT="0" distB="0" distL="0" distR="0" wp14:anchorId="5F7DA147" wp14:editId="2DE4F919">
-            <wp:extent cx="5068469" cy="3232150"/>
-            <wp:effectExtent l="0" t="0" r="0" b="6350"/>
-            <wp:docPr id="9" name="Imagen 9"/>
+          <wp:inline distT="0" distB="0" distL="0" distR="0" wp14:anchorId="2ADF6549" wp14:editId="2CDCD8EF">
+            <wp:extent cx="4781550" cy="3284679"/>
+            <wp:effectExtent l="0" t="0" r="0" b="0"/>
+            <wp:docPr id="45" name="Imagen 45"/>
             <wp:cNvGraphicFramePr>
               <a:graphicFrameLocks xmlns:a="http://schemas.openxmlformats.org/drawingml/2006/main" noChangeAspect="1"/>
             </wp:cNvGraphicFramePr>
@@ -5961,7 +5998,7 @@
                   <pic:spPr>
                     <a:xfrm>
                       <a:off x="0" y="0"/>
-                      <a:ext cx="5074171" cy="3235786"/>
+                      <a:ext cx="4786921" cy="3288369"/>
                     </a:xfrm>
                     <a:prstGeom prst="rect">
                       <a:avLst/>
@@ -5976,56 +6013,35 @@
     </w:p>
     <w:p>
       <w:r>
-        <w:t>Después de guarda la información, el sistema no permite editar.</w:t>
-      </w:r>
-    </w:p>
+        <w:t xml:space="preserve">Cuando se desea guardar la información de SSV según las mediciones el usuario debe dar clic en “Guardar información SSV” y el sistema guarda una copia de los datos en el balance y muestra el siguiente mensaje para diferenciar cuando se </w:t>
+      </w:r>
+      <w:r>
+        <w:t>está</w:t>
+      </w:r>
+      <w:r>
+        <w:t xml:space="preserve"> mirando de SSV y cuando </w:t>
+      </w:r>
+      <w:r>
+        <w:t>está</w:t>
+      </w:r>
+      <w:r>
+        <w:t xml:space="preserve"> mirando de la copia guardada en el balance.</w:t>
+      </w:r>
+    </w:p>
+    <w:p/>
     <w:p>
       <w:pPr>
         <w:jc w:val="center"/>
       </w:pPr>
-    </w:p>
-    <w:p>
-      <w:pPr>
-        <w:pStyle w:val="Ttulo3"/>
-      </w:pPr>
-      <w:bookmarkStart w:id="19" w:name="_Toc55628126"/>
-      <w:r>
-        <w:t>B</w:t>
-      </w:r>
-      <w:r>
-        <w:t>alance derecho a la generación de ingresos</w:t>
-      </w:r>
-      <w:bookmarkEnd w:id="19"/>
-    </w:p>
-    <w:p>
-      <w:pPr>
-        <w:rPr>
-          <w:lang w:val="es-CO" w:eastAsia="es-CO"/>
-        </w:rPr>
-      </w:pPr>
-    </w:p>
-    <w:p>
-      <w:r>
-        <w:t xml:space="preserve">El sistema precarga la información de </w:t>
-      </w:r>
-      <w:r>
-        <w:t>la formulación del plan de retorno y reubicación</w:t>
-      </w:r>
-      <w:r>
-        <w:t xml:space="preserve"> se identifica con el siguiente mensaje:</w:t>
-      </w:r>
-    </w:p>
-    <w:p>
       <w:r>
         <w:rPr>
           <w:noProof/>
         </w:rPr>
-        <w:lastRenderedPageBreak/>
         <w:drawing>
-          <wp:inline distT="0" distB="0" distL="0" distR="0" wp14:anchorId="2FD676F0" wp14:editId="41686B17">
-            <wp:extent cx="6188710" cy="255905"/>
-            <wp:effectExtent l="0" t="0" r="2540" b="0"/>
-            <wp:docPr id="49" name="Imagen 49"/>
+          <wp:inline distT="0" distB="0" distL="0" distR="0" wp14:anchorId="5F7DA147" wp14:editId="2DE4F919">
+            <wp:extent cx="5068469" cy="3232150"/>
+            <wp:effectExtent l="0" t="0" r="0" b="6350"/>
+            <wp:docPr id="9" name="Imagen 9"/>
             <wp:cNvGraphicFramePr>
               <a:graphicFrameLocks xmlns:a="http://schemas.openxmlformats.org/drawingml/2006/main" noChangeAspect="1"/>
             </wp:cNvGraphicFramePr>
@@ -6045,7 +6061,7 @@
                   <pic:spPr>
                     <a:xfrm>
                       <a:off x="0" y="0"/>
-                      <a:ext cx="6188710" cy="255905"/>
+                      <a:ext cx="5074171" cy="3235786"/>
                     </a:xfrm>
                     <a:prstGeom prst="rect">
                       <a:avLst/>
@@ -6060,135 +6076,56 @@
     </w:p>
     <w:p>
       <w:r>
-        <w:t>Se visualiza en la siguiente tabla con cada uno de los bienes y servicios donde el usuario puede modificar la información que desee de:</w:t>
-      </w:r>
-    </w:p>
-    <w:p>
-      <w:pPr>
-        <w:pStyle w:val="Prrafodelista"/>
-        <w:numPr>
-          <w:ilvl w:val="0"/>
-          <w:numId w:val="7"/>
-        </w:numPr>
-      </w:pPr>
-      <w:r>
-        <w:t>T</w:t>
-      </w:r>
-      <w:r>
-        <w:t>otal víctimas acompañadas beneficiadas directamente</w:t>
-      </w:r>
-      <w:r>
-        <w:t xml:space="preserve"> (precargado)</w:t>
-      </w:r>
-    </w:p>
-    <w:p>
-      <w:pPr>
-        <w:pStyle w:val="Prrafodelista"/>
-        <w:numPr>
-          <w:ilvl w:val="0"/>
-          <w:numId w:val="7"/>
-        </w:numPr>
-      </w:pPr>
-      <w:r>
-        <w:t>Total víctimas acompañadas beneficiadas indirectamente</w:t>
-      </w:r>
-      <w:r>
-        <w:t xml:space="preserve"> (precargado)</w:t>
-      </w:r>
-    </w:p>
-    <w:p>
-      <w:pPr>
-        <w:pStyle w:val="Prrafodelista"/>
-        <w:numPr>
-          <w:ilvl w:val="0"/>
-          <w:numId w:val="7"/>
-        </w:numPr>
-      </w:pPr>
-      <w:r>
-        <w:t>Total víctimas beneficiadas con el bien o servicio</w:t>
-      </w:r>
-      <w:r>
-        <w:t xml:space="preserve"> (precargado)</w:t>
-      </w:r>
-    </w:p>
-    <w:p>
-      <w:pPr>
-        <w:pStyle w:val="Prrafodelista"/>
-        <w:numPr>
-          <w:ilvl w:val="0"/>
-          <w:numId w:val="7"/>
-        </w:numPr>
-      </w:pPr>
-      <w:r>
-        <w:t>Responsable</w:t>
-      </w:r>
-      <w:r>
-        <w:t xml:space="preserve"> (precargado de todas las actividades)</w:t>
-      </w:r>
-    </w:p>
-    <w:p>
-      <w:pPr>
-        <w:pStyle w:val="Prrafodelista"/>
-        <w:numPr>
-          <w:ilvl w:val="0"/>
-          <w:numId w:val="7"/>
-        </w:numPr>
-      </w:pPr>
-      <w:r>
-        <w:t>Costo Total</w:t>
-      </w:r>
-      <w:r>
-        <w:t xml:space="preserve"> (precargado)</w:t>
-      </w:r>
-    </w:p>
-    <w:p>
-      <w:pPr>
-        <w:ind w:left="360"/>
-      </w:pPr>
-    </w:p>
-    <w:p>
-      <w:pPr>
-        <w:ind w:left="360"/>
+        <w:t>Después de guarda la información, el sistema no permite editar.</w:t>
+      </w:r>
+    </w:p>
+    <w:p>
+      <w:pPr>
         <w:jc w:val="center"/>
-        <w:rPr>
-          <w:b/>
-          <w:bCs/>
-        </w:rPr>
-      </w:pPr>
-      <w:r>
-        <w:rPr>
-          <w:b/>
-          <w:bCs/>
-        </w:rPr>
-        <w:t>pendiente</w:t>
-      </w:r>
-    </w:p>
-    <w:p>
-      <w:pPr>
-        <w:ind w:left="360"/>
-      </w:pPr>
-    </w:p>
-    <w:p>
-      <w:pPr>
-        <w:ind w:left="360"/>
-      </w:pPr>
-      <w:r>
-        <w:t>Cuando el usuario ingresa y/o modifica la información debe dar clic en “Guardar” y el sistema guarda la información y la relaciona al balance mostrando el siguiente mensaje:</w:t>
-      </w:r>
-    </w:p>
-    <w:p>
-      <w:pPr>
-        <w:ind w:left="360"/>
-      </w:pPr>
+      </w:pPr>
+    </w:p>
+    <w:p>
+      <w:pPr>
+        <w:pStyle w:val="Ttulo3"/>
+      </w:pPr>
+      <w:bookmarkStart w:id="19" w:name="_Toc55628126"/>
+      <w:r>
+        <w:t>B</w:t>
+      </w:r>
+      <w:r>
+        <w:t>alance derecho a la generación de ingresos</w:t>
+      </w:r>
+      <w:bookmarkEnd w:id="19"/>
+    </w:p>
+    <w:p>
+      <w:pPr>
+        <w:rPr>
+          <w:lang w:val="es-CO" w:eastAsia="es-CO"/>
+        </w:rPr>
+      </w:pPr>
+    </w:p>
+    <w:p>
+      <w:r>
+        <w:t xml:space="preserve">El sistema precarga la información de </w:t>
+      </w:r>
+      <w:r>
+        <w:t>la formulación del plan de retorno y reubicación</w:t>
+      </w:r>
+      <w:r>
+        <w:t xml:space="preserve"> se identifica con el siguiente mensaje:</w:t>
+      </w:r>
+    </w:p>
+    <w:p>
       <w:r>
         <w:rPr>
           <w:noProof/>
         </w:rPr>
+        <w:lastRenderedPageBreak/>
         <w:drawing>
-          <wp:inline distT="0" distB="0" distL="0" distR="0" wp14:anchorId="7E750487" wp14:editId="6A3BA80D">
-            <wp:extent cx="2619375" cy="228600"/>
-            <wp:effectExtent l="0" t="0" r="9525" b="0"/>
-            <wp:docPr id="53" name="Imagen 53"/>
+          <wp:inline distT="0" distB="0" distL="0" distR="0" wp14:anchorId="2FD676F0" wp14:editId="41686B17">
+            <wp:extent cx="6188710" cy="255905"/>
+            <wp:effectExtent l="0" t="0" r="2540" b="0"/>
+            <wp:docPr id="49" name="Imagen 49"/>
             <wp:cNvGraphicFramePr>
               <a:graphicFrameLocks xmlns:a="http://schemas.openxmlformats.org/drawingml/2006/main" noChangeAspect="1"/>
             </wp:cNvGraphicFramePr>
@@ -6208,7 +6145,7 @@
                   <pic:spPr>
                     <a:xfrm>
                       <a:off x="0" y="0"/>
-                      <a:ext cx="2619375" cy="228600"/>
+                      <a:ext cx="6188710" cy="255905"/>
                     </a:xfrm>
                     <a:prstGeom prst="rect">
                       <a:avLst/>
@@ -6222,11 +6159,86 @@
       </w:r>
     </w:p>
     <w:p>
-      <w:pPr>
-        <w:ind w:left="360"/>
-      </w:pPr>
-      <w:r>
-        <w:t>Visualizándose de la siguiente manera:</w:t>
+      <w:r>
+        <w:t>Se visualiza en la siguiente tabla con cada uno de los bienes y servicios donde el usuario puede modificar la información que desee de:</w:t>
+      </w:r>
+    </w:p>
+    <w:p>
+      <w:pPr>
+        <w:pStyle w:val="Prrafodelista"/>
+        <w:numPr>
+          <w:ilvl w:val="0"/>
+          <w:numId w:val="7"/>
+        </w:numPr>
+      </w:pPr>
+      <w:r>
+        <w:t>T</w:t>
+      </w:r>
+      <w:r>
+        <w:t>otal víctimas acompañadas beneficiadas directamente</w:t>
+      </w:r>
+      <w:r>
+        <w:t xml:space="preserve"> (precargado)</w:t>
+      </w:r>
+    </w:p>
+    <w:p>
+      <w:pPr>
+        <w:pStyle w:val="Prrafodelista"/>
+        <w:numPr>
+          <w:ilvl w:val="0"/>
+          <w:numId w:val="7"/>
+        </w:numPr>
+      </w:pPr>
+      <w:r>
+        <w:t>Total víctimas acompañadas beneficiadas indirectamente</w:t>
+      </w:r>
+      <w:r>
+        <w:t xml:space="preserve"> (precargado)</w:t>
+      </w:r>
+    </w:p>
+    <w:p>
+      <w:pPr>
+        <w:pStyle w:val="Prrafodelista"/>
+        <w:numPr>
+          <w:ilvl w:val="0"/>
+          <w:numId w:val="7"/>
+        </w:numPr>
+      </w:pPr>
+      <w:r>
+        <w:t>Total víctimas beneficiadas con el bien o servicio</w:t>
+      </w:r>
+      <w:r>
+        <w:t xml:space="preserve"> (precargado)</w:t>
+      </w:r>
+    </w:p>
+    <w:p>
+      <w:pPr>
+        <w:pStyle w:val="Prrafodelista"/>
+        <w:numPr>
+          <w:ilvl w:val="0"/>
+          <w:numId w:val="7"/>
+        </w:numPr>
+      </w:pPr>
+      <w:r>
+        <w:t>Responsable</w:t>
+      </w:r>
+      <w:r>
+        <w:t xml:space="preserve"> (precargado de todas las actividades)</w:t>
+      </w:r>
+    </w:p>
+    <w:p>
+      <w:pPr>
+        <w:pStyle w:val="Prrafodelista"/>
+        <w:numPr>
+          <w:ilvl w:val="0"/>
+          <w:numId w:val="7"/>
+        </w:numPr>
+      </w:pPr>
+      <w:r>
+        <w:t>Costo Total</w:t>
+      </w:r>
+      <w:r>
+        <w:t xml:space="preserve"> (precargado)</w:t>
       </w:r>
     </w:p>
     <w:p>
@@ -6238,16 +6250,45 @@
       <w:pPr>
         <w:ind w:left="360"/>
         <w:jc w:val="center"/>
+        <w:rPr>
+          <w:b/>
+          <w:bCs/>
+        </w:rPr>
+      </w:pPr>
+      <w:r>
+        <w:rPr>
+          <w:b/>
+          <w:bCs/>
+        </w:rPr>
+        <w:t>pendiente</w:t>
+      </w:r>
+    </w:p>
+    <w:p>
+      <w:pPr>
+        <w:ind w:left="360"/>
+      </w:pPr>
+    </w:p>
+    <w:p>
+      <w:pPr>
+        <w:ind w:left="360"/>
+      </w:pPr>
+      <w:r>
+        <w:t>Cuando el usuario ingresa y/o modifica la información debe dar clic en “Guardar” y el sistema guarda la información y la relaciona al balance mostrando el siguiente mensaje:</w:t>
+      </w:r>
+    </w:p>
+    <w:p>
+      <w:pPr>
+        <w:ind w:left="360"/>
       </w:pPr>
       <w:r>
         <w:rPr>
           <w:noProof/>
         </w:rPr>
         <w:drawing>
-          <wp:inline distT="0" distB="0" distL="0" distR="0" wp14:anchorId="50B8E809" wp14:editId="69D3B7D3">
-            <wp:extent cx="5062855" cy="2267012"/>
-            <wp:effectExtent l="0" t="0" r="4445" b="0"/>
-            <wp:docPr id="4" name="Imagen 4"/>
+          <wp:inline distT="0" distB="0" distL="0" distR="0" wp14:anchorId="7E750487" wp14:editId="6A3BA80D">
+            <wp:extent cx="2619375" cy="228600"/>
+            <wp:effectExtent l="0" t="0" r="9525" b="0"/>
+            <wp:docPr id="53" name="Imagen 53"/>
             <wp:cNvGraphicFramePr>
               <a:graphicFrameLocks xmlns:a="http://schemas.openxmlformats.org/drawingml/2006/main" noChangeAspect="1"/>
             </wp:cNvGraphicFramePr>
@@ -6267,7 +6308,7 @@
                   <pic:spPr>
                     <a:xfrm>
                       <a:off x="0" y="0"/>
-                      <a:ext cx="5069437" cy="2269959"/>
+                      <a:ext cx="2619375" cy="228600"/>
                     </a:xfrm>
                     <a:prstGeom prst="rect">
                       <a:avLst/>
@@ -6284,23 +6325,29 @@
       <w:pPr>
         <w:ind w:left="360"/>
       </w:pPr>
+      <w:r>
+        <w:t>Visualizándose de la siguiente manera:</w:t>
+      </w:r>
     </w:p>
     <w:p>
       <w:pPr>
         <w:ind w:left="360"/>
       </w:pPr>
-      <w:r>
-        <w:t xml:space="preserve">Adicionalmente el sistema permite agregar evidencias por cada uno de los bienes y servicios dando clic en </w:t>
-      </w:r>
+    </w:p>
+    <w:p>
+      <w:pPr>
+        <w:ind w:left="360"/>
+        <w:jc w:val="center"/>
+      </w:pPr>
       <w:r>
         <w:rPr>
           <w:noProof/>
         </w:rPr>
         <w:drawing>
-          <wp:inline distT="0" distB="0" distL="0" distR="0" wp14:anchorId="0343CFFC" wp14:editId="5B8EA54E">
-            <wp:extent cx="228600" cy="200025"/>
-            <wp:effectExtent l="0" t="0" r="0" b="9525"/>
-            <wp:docPr id="50" name="Imagen 50"/>
+          <wp:inline distT="0" distB="0" distL="0" distR="0" wp14:anchorId="50B8E809" wp14:editId="69D3B7D3">
+            <wp:extent cx="5062855" cy="2267012"/>
+            <wp:effectExtent l="0" t="0" r="4445" b="0"/>
+            <wp:docPr id="4" name="Imagen 4"/>
             <wp:cNvGraphicFramePr>
               <a:graphicFrameLocks xmlns:a="http://schemas.openxmlformats.org/drawingml/2006/main" noChangeAspect="1"/>
             </wp:cNvGraphicFramePr>
@@ -6320,7 +6367,7 @@
                   <pic:spPr>
                     <a:xfrm>
                       <a:off x="0" y="0"/>
-                      <a:ext cx="228600" cy="200025"/>
+                      <a:ext cx="5069437" cy="2269959"/>
                     </a:xfrm>
                     <a:prstGeom prst="rect">
                       <a:avLst/>
@@ -6343,23 +6390,17 @@
         <w:ind w:left="360"/>
       </w:pPr>
       <w:r>
-        <w:t>Cuando se ingresa el registro correctamente se muestra el mensaje:</w:t>
-      </w:r>
-    </w:p>
-    <w:p>
-      <w:pPr>
-        <w:ind w:left="360"/>
-        <w:jc w:val="center"/>
-      </w:pPr>
+        <w:t xml:space="preserve">Adicionalmente el sistema permite agregar evidencias por cada uno de los bienes y servicios dando clic en </w:t>
+      </w:r>
       <w:r>
         <w:rPr>
           <w:noProof/>
         </w:rPr>
         <w:drawing>
-          <wp:inline distT="0" distB="0" distL="0" distR="0" wp14:anchorId="6D916513" wp14:editId="71CDA19A">
-            <wp:extent cx="3205370" cy="1228725"/>
-            <wp:effectExtent l="0" t="0" r="0" b="0"/>
-            <wp:docPr id="51" name="Imagen 51"/>
+          <wp:inline distT="0" distB="0" distL="0" distR="0" wp14:anchorId="0343CFFC" wp14:editId="5B8EA54E">
+            <wp:extent cx="228600" cy="200025"/>
+            <wp:effectExtent l="0" t="0" r="0" b="9525"/>
+            <wp:docPr id="50" name="Imagen 50"/>
             <wp:cNvGraphicFramePr>
               <a:graphicFrameLocks xmlns:a="http://schemas.openxmlformats.org/drawingml/2006/main" noChangeAspect="1"/>
             </wp:cNvGraphicFramePr>
@@ -6379,7 +6420,7 @@
                   <pic:spPr>
                     <a:xfrm>
                       <a:off x="0" y="0"/>
-                      <a:ext cx="3211469" cy="1231063"/>
+                      <a:ext cx="228600" cy="200025"/>
                     </a:xfrm>
                     <a:prstGeom prst="rect">
                       <a:avLst/>
@@ -6395,7 +6436,6 @@
     <w:p>
       <w:pPr>
         <w:ind w:left="360"/>
-        <w:jc w:val="center"/>
       </w:pPr>
     </w:p>
     <w:p>
@@ -6403,13 +6443,8 @@
         <w:ind w:left="360"/>
       </w:pPr>
       <w:r>
-        <w:t>El sistema muestra en una tabla los soportes cargados con las opciones de descargar y borrar.</w:t>
-      </w:r>
-    </w:p>
-    <w:p>
-      <w:pPr>
-        <w:ind w:left="360"/>
-      </w:pPr>
+        <w:t>Cuando se ingresa el registro correctamente se muestra el mensaje:</w:t>
+      </w:r>
     </w:p>
     <w:p>
       <w:pPr>
@@ -6420,12 +6455,11 @@
         <w:rPr>
           <w:noProof/>
         </w:rPr>
-        <w:lastRenderedPageBreak/>
         <w:drawing>
-          <wp:inline distT="0" distB="0" distL="0" distR="0" wp14:anchorId="2051069D" wp14:editId="62BEBD83">
-            <wp:extent cx="4167818" cy="1826895"/>
-            <wp:effectExtent l="0" t="0" r="4445" b="1905"/>
-            <wp:docPr id="52" name="Imagen 52"/>
+          <wp:inline distT="0" distB="0" distL="0" distR="0" wp14:anchorId="6D916513" wp14:editId="71CDA19A">
+            <wp:extent cx="3205370" cy="1228725"/>
+            <wp:effectExtent l="0" t="0" r="0" b="0"/>
+            <wp:docPr id="51" name="Imagen 51"/>
             <wp:cNvGraphicFramePr>
               <a:graphicFrameLocks xmlns:a="http://schemas.openxmlformats.org/drawingml/2006/main" noChangeAspect="1"/>
             </wp:cNvGraphicFramePr>
@@ -6445,7 +6479,7 @@
                   <pic:spPr>
                     <a:xfrm>
                       <a:off x="0" y="0"/>
-                      <a:ext cx="4176938" cy="1830892"/>
+                      <a:ext cx="3211469" cy="1231063"/>
                     </a:xfrm>
                     <a:prstGeom prst="rect">
                       <a:avLst/>
@@ -6460,180 +6494,38 @@
     </w:p>
     <w:p>
       <w:pPr>
-        <w:jc w:val="center"/>
-        <w:rPr>
-          <w:b/>
-          <w:bCs/>
-        </w:rPr>
-      </w:pPr>
-    </w:p>
-    <w:p>
-      <w:pPr>
-        <w:pStyle w:val="Ttulo3"/>
-      </w:pPr>
-      <w:bookmarkStart w:id="20" w:name="_Toc55628127"/>
-      <w:r>
-        <w:t>B</w:t>
-      </w:r>
-      <w:r>
-        <w:t>alance del avance en el proceso de integración comunitaria y arraigo territorial</w:t>
-      </w:r>
-      <w:bookmarkEnd w:id="20"/>
-    </w:p>
-    <w:p>
-      <w:pPr>
-        <w:rPr>
-          <w:lang w:val="es-CO" w:eastAsia="es-CO"/>
-        </w:rPr>
-      </w:pPr>
-    </w:p>
-    <w:p/>
-    <w:p/>
-    <w:p/>
-    <w:p>
-      <w:r>
-        <w:t>Se visualiza en la siguiente tabla con cada uno de los bienes y servicios donde el usuario puede modificar la información que desee de:</w:t>
-      </w:r>
-    </w:p>
-    <w:p>
-      <w:pPr>
-        <w:pStyle w:val="Prrafodelista"/>
-        <w:numPr>
-          <w:ilvl w:val="0"/>
-          <w:numId w:val="7"/>
-        </w:numPr>
-      </w:pPr>
-      <w:r>
-        <w:t>T</w:t>
-      </w:r>
-      <w:r>
-        <w:t>otal víctimas acompañadas beneficiadas directamente</w:t>
-      </w:r>
-      <w:r>
-        <w:t xml:space="preserve"> (precargado)</w:t>
-      </w:r>
-    </w:p>
-    <w:p>
-      <w:pPr>
-        <w:pStyle w:val="Prrafodelista"/>
-        <w:numPr>
-          <w:ilvl w:val="0"/>
-          <w:numId w:val="7"/>
-        </w:numPr>
-      </w:pPr>
-      <w:r>
-        <w:t>Total víctimas acompañadas beneficiadas indirectamente</w:t>
-      </w:r>
-      <w:r>
-        <w:t xml:space="preserve"> (precargado)</w:t>
-      </w:r>
-    </w:p>
-    <w:p>
-      <w:pPr>
-        <w:pStyle w:val="Prrafodelista"/>
-        <w:numPr>
-          <w:ilvl w:val="0"/>
-          <w:numId w:val="7"/>
-        </w:numPr>
-      </w:pPr>
-      <w:r>
-        <w:t>Total víctimas beneficiadas con el bien o servicio</w:t>
-      </w:r>
-      <w:r>
-        <w:t xml:space="preserve"> (precargado)</w:t>
-      </w:r>
-    </w:p>
-    <w:p>
-      <w:pPr>
-        <w:pStyle w:val="Prrafodelista"/>
-        <w:numPr>
-          <w:ilvl w:val="0"/>
-          <w:numId w:val="7"/>
-        </w:numPr>
-      </w:pPr>
-      <w:r>
-        <w:t>Total personas no víctimas beneficiadas con el bien o servicio</w:t>
-      </w:r>
-      <w:r>
-        <w:t>(precargado)</w:t>
-      </w:r>
-    </w:p>
-    <w:p>
-      <w:pPr>
-        <w:pStyle w:val="Prrafodelista"/>
-        <w:numPr>
-          <w:ilvl w:val="0"/>
-          <w:numId w:val="7"/>
-        </w:numPr>
-      </w:pPr>
-      <w:r>
-        <w:t>Total personas beneficiadas con el bien o servicio</w:t>
-      </w:r>
-      <w:r>
-        <w:t xml:space="preserve"> (precargado)</w:t>
-      </w:r>
-    </w:p>
-    <w:p>
-      <w:pPr>
-        <w:pStyle w:val="Prrafodelista"/>
-        <w:numPr>
-          <w:ilvl w:val="0"/>
-          <w:numId w:val="7"/>
-        </w:numPr>
-      </w:pPr>
-      <w:r>
-        <w:t>Responsable</w:t>
-      </w:r>
-      <w:r>
-        <w:t xml:space="preserve"> (precargado de todas las actividades)</w:t>
-      </w:r>
-    </w:p>
-    <w:p>
-      <w:pPr>
-        <w:pStyle w:val="Prrafodelista"/>
-        <w:numPr>
-          <w:ilvl w:val="0"/>
-          <w:numId w:val="7"/>
-        </w:numPr>
-      </w:pPr>
-      <w:r>
-        <w:t>Descripción de la relación del bien y servicio con el proceso de integración comunitaria y arraigo territorial, así como con los derechos graduales y progresivos</w:t>
-      </w:r>
-    </w:p>
-    <w:p>
-      <w:pPr>
-        <w:pStyle w:val="Prrafodelista"/>
-        <w:numPr>
-          <w:ilvl w:val="0"/>
-          <w:numId w:val="7"/>
-        </w:numPr>
-      </w:pPr>
-      <w:r>
-        <w:t>Costo Total</w:t>
-      </w:r>
-      <w:r>
-        <w:t xml:space="preserve"> (precargado)</w:t>
-      </w:r>
-    </w:p>
-    <w:p>
-      <w:pPr>
-        <w:ind w:left="360"/>
-      </w:pPr>
-    </w:p>
-    <w:p>
-      <w:pPr>
         <w:ind w:left="360"/>
         <w:jc w:val="center"/>
       </w:pPr>
+    </w:p>
+    <w:p>
+      <w:pPr>
+        <w:ind w:left="360"/>
+      </w:pPr>
+      <w:r>
+        <w:t>El sistema muestra en una tabla los soportes cargados con las opciones de descargar y borrar.</w:t>
+      </w:r>
+    </w:p>
+    <w:p>
+      <w:pPr>
+        <w:ind w:left="360"/>
+      </w:pPr>
+    </w:p>
+    <w:p>
+      <w:pPr>
+        <w:ind w:left="360"/>
+        <w:jc w:val="center"/>
+      </w:pPr>
       <w:r>
         <w:rPr>
           <w:noProof/>
         </w:rPr>
+        <w:lastRenderedPageBreak/>
         <w:drawing>
-          <wp:inline distT="0" distB="0" distL="0" distR="0" wp14:anchorId="4403AA93" wp14:editId="3FF06064">
-            <wp:extent cx="4334569" cy="1670050"/>
-            <wp:effectExtent l="0" t="0" r="8890" b="6350"/>
-            <wp:docPr id="59" name="Imagen 59"/>
+          <wp:inline distT="0" distB="0" distL="0" distR="0" wp14:anchorId="2051069D" wp14:editId="62BEBD83">
+            <wp:extent cx="4167818" cy="1826895"/>
+            <wp:effectExtent l="0" t="0" r="4445" b="1905"/>
+            <wp:docPr id="52" name="Imagen 52"/>
             <wp:cNvGraphicFramePr>
               <a:graphicFrameLocks xmlns:a="http://schemas.openxmlformats.org/drawingml/2006/main" noChangeAspect="1"/>
             </wp:cNvGraphicFramePr>
@@ -6653,7 +6545,7 @@
                   <pic:spPr>
                     <a:xfrm>
                       <a:off x="0" y="0"/>
-                      <a:ext cx="4339383" cy="1671905"/>
+                      <a:ext cx="4176938" cy="1830892"/>
                     </a:xfrm>
                     <a:prstGeom prst="rect">
                       <a:avLst/>
@@ -6668,6 +6560,168 @@
     </w:p>
     <w:p>
       <w:pPr>
+        <w:jc w:val="center"/>
+        <w:rPr>
+          <w:b/>
+          <w:bCs/>
+        </w:rPr>
+      </w:pPr>
+    </w:p>
+    <w:p>
+      <w:pPr>
+        <w:pStyle w:val="Ttulo3"/>
+      </w:pPr>
+      <w:bookmarkStart w:id="20" w:name="_Toc55628127"/>
+      <w:r>
+        <w:t>B</w:t>
+      </w:r>
+      <w:r>
+        <w:t>alance del avance en el proceso de integración comunitaria y arraigo territorial</w:t>
+      </w:r>
+      <w:bookmarkEnd w:id="20"/>
+    </w:p>
+    <w:p>
+      <w:pPr>
+        <w:rPr>
+          <w:lang w:val="es-CO" w:eastAsia="es-CO"/>
+        </w:rPr>
+      </w:pPr>
+    </w:p>
+    <w:p/>
+    <w:p/>
+    <w:p/>
+    <w:p>
+      <w:r>
+        <w:t>Se visualiza en la siguiente tabla con cada uno de los bienes y servicios donde el usuario puede modificar la información que desee de:</w:t>
+      </w:r>
+    </w:p>
+    <w:p>
+      <w:pPr>
+        <w:pStyle w:val="Prrafodelista"/>
+        <w:numPr>
+          <w:ilvl w:val="0"/>
+          <w:numId w:val="7"/>
+        </w:numPr>
+      </w:pPr>
+      <w:r>
+        <w:t>T</w:t>
+      </w:r>
+      <w:r>
+        <w:t>otal víctimas acompañadas beneficiadas directamente</w:t>
+      </w:r>
+      <w:r>
+        <w:t xml:space="preserve"> (precargado)</w:t>
+      </w:r>
+    </w:p>
+    <w:p>
+      <w:pPr>
+        <w:pStyle w:val="Prrafodelista"/>
+        <w:numPr>
+          <w:ilvl w:val="0"/>
+          <w:numId w:val="7"/>
+        </w:numPr>
+      </w:pPr>
+      <w:r>
+        <w:t>Total víctimas acompañadas beneficiadas indirectamente</w:t>
+      </w:r>
+      <w:r>
+        <w:t xml:space="preserve"> (precargado)</w:t>
+      </w:r>
+    </w:p>
+    <w:p>
+      <w:pPr>
+        <w:pStyle w:val="Prrafodelista"/>
+        <w:numPr>
+          <w:ilvl w:val="0"/>
+          <w:numId w:val="7"/>
+        </w:numPr>
+      </w:pPr>
+      <w:r>
+        <w:t>Total víctimas beneficiadas con el bien o servicio</w:t>
+      </w:r>
+      <w:r>
+        <w:t xml:space="preserve"> (precargado)</w:t>
+      </w:r>
+    </w:p>
+    <w:p>
+      <w:pPr>
+        <w:pStyle w:val="Prrafodelista"/>
+        <w:numPr>
+          <w:ilvl w:val="0"/>
+          <w:numId w:val="7"/>
+        </w:numPr>
+      </w:pPr>
+      <w:r>
+        <w:t>Total personas no víctimas beneficiadas con el bien o servicio</w:t>
+      </w:r>
+      <w:r>
+        <w:t>(precargado)</w:t>
+      </w:r>
+    </w:p>
+    <w:p>
+      <w:pPr>
+        <w:pStyle w:val="Prrafodelista"/>
+        <w:numPr>
+          <w:ilvl w:val="0"/>
+          <w:numId w:val="7"/>
+        </w:numPr>
+      </w:pPr>
+      <w:r>
+        <w:t>Total personas beneficiadas con el bien o servicio</w:t>
+      </w:r>
+      <w:r>
+        <w:t xml:space="preserve"> (precargado)</w:t>
+      </w:r>
+    </w:p>
+    <w:p>
+      <w:pPr>
+        <w:pStyle w:val="Prrafodelista"/>
+        <w:numPr>
+          <w:ilvl w:val="0"/>
+          <w:numId w:val="7"/>
+        </w:numPr>
+      </w:pPr>
+      <w:r>
+        <w:t>Responsable</w:t>
+      </w:r>
+      <w:r>
+        <w:t xml:space="preserve"> (precargado de todas las actividades)</w:t>
+      </w:r>
+    </w:p>
+    <w:p>
+      <w:pPr>
+        <w:pStyle w:val="Prrafodelista"/>
+        <w:numPr>
+          <w:ilvl w:val="0"/>
+          <w:numId w:val="7"/>
+        </w:numPr>
+      </w:pPr>
+      <w:r>
+        <w:t>Descripción de la relación del bien y servicio con el proceso de integración comunitaria y arraigo territorial, así como con los derechos graduales y progresivos</w:t>
+      </w:r>
+    </w:p>
+    <w:p>
+      <w:pPr>
+        <w:pStyle w:val="Prrafodelista"/>
+        <w:numPr>
+          <w:ilvl w:val="0"/>
+          <w:numId w:val="7"/>
+        </w:numPr>
+      </w:pPr>
+      <w:r>
+        <w:t>Costo Total</w:t>
+      </w:r>
+      <w:r>
+        <w:t xml:space="preserve"> (precargado)</w:t>
+      </w:r>
+    </w:p>
+    <w:p>
+      <w:pPr>
+        <w:ind w:left="360"/>
+      </w:pPr>
+    </w:p>
+    <w:p>
+      <w:pPr>
         <w:ind w:left="360"/>
         <w:jc w:val="center"/>
       </w:pPr>
@@ -6676,10 +6730,10 @@
           <w:noProof/>
         </w:rPr>
         <w:drawing>
-          <wp:inline distT="0" distB="0" distL="0" distR="0" wp14:anchorId="3753528C" wp14:editId="0B3CF0AD">
-            <wp:extent cx="4514850" cy="301114"/>
-            <wp:effectExtent l="0" t="0" r="0" b="3810"/>
-            <wp:docPr id="61" name="Imagen 61"/>
+          <wp:inline distT="0" distB="0" distL="0" distR="0" wp14:anchorId="4403AA93" wp14:editId="3FF06064">
+            <wp:extent cx="4334569" cy="1670050"/>
+            <wp:effectExtent l="0" t="0" r="8890" b="6350"/>
+            <wp:docPr id="59" name="Imagen 59"/>
             <wp:cNvGraphicFramePr>
               <a:graphicFrameLocks xmlns:a="http://schemas.openxmlformats.org/drawingml/2006/main" noChangeAspect="1"/>
             </wp:cNvGraphicFramePr>
@@ -6699,7 +6753,7 @@
                   <pic:spPr>
                     <a:xfrm>
                       <a:off x="0" y="0"/>
-                      <a:ext cx="4539000" cy="302725"/>
+                      <a:ext cx="4339383" cy="1671905"/>
                     </a:xfrm>
                     <a:prstGeom prst="rect">
                       <a:avLst/>
@@ -6715,89 +6769,17 @@
     <w:p>
       <w:pPr>
         <w:ind w:left="360"/>
-      </w:pPr>
-    </w:p>
-    <w:p>
-      <w:pPr>
-        <w:ind w:left="360"/>
-      </w:pPr>
-      <w:r>
-        <w:t>Cuando el usuario ingresa y/o modifica la información debe dar clic en “Guardar” y el sistema guarda la información y la relaciona al balance mostrando el siguiente mensaje:</w:t>
-      </w:r>
-    </w:p>
-    <w:p>
-      <w:pPr>
-        <w:ind w:left="360"/>
+        <w:jc w:val="center"/>
       </w:pPr>
       <w:r>
         <w:rPr>
           <w:noProof/>
         </w:rPr>
         <w:drawing>
-          <wp:inline distT="0" distB="0" distL="0" distR="0" wp14:anchorId="15695533" wp14:editId="04F6393B">
-            <wp:extent cx="2619375" cy="228600"/>
-            <wp:effectExtent l="0" t="0" r="9525" b="0"/>
-            <wp:docPr id="54" name="Imagen 54"/>
-            <wp:cNvGraphicFramePr>
-              <a:graphicFrameLocks xmlns:a="http://schemas.openxmlformats.org/drawingml/2006/main" noChangeAspect="1"/>
-            </wp:cNvGraphicFramePr>
-            <a:graphic xmlns:a="http://schemas.openxmlformats.org/drawingml/2006/main">
-              <a:graphicData uri="http://schemas.openxmlformats.org/drawingml/2006/picture">
-                <pic:pic xmlns:pic="http://schemas.openxmlformats.org/drawingml/2006/picture">
-                  <pic:nvPicPr>
-                    <pic:cNvPr id="1" name=""/>
-                    <pic:cNvPicPr/>
-                  </pic:nvPicPr>
-                  <pic:blipFill>
-                    <a:blip r:embed="rId49"/>
-                    <a:stretch>
-                      <a:fillRect/>
-                    </a:stretch>
-                  </pic:blipFill>
-                  <pic:spPr>
-                    <a:xfrm>
-                      <a:off x="0" y="0"/>
-                      <a:ext cx="2619375" cy="228600"/>
-                    </a:xfrm>
-                    <a:prstGeom prst="rect">
-                      <a:avLst/>
-                    </a:prstGeom>
-                  </pic:spPr>
-                </pic:pic>
-              </a:graphicData>
-            </a:graphic>
-          </wp:inline>
-        </w:drawing>
-      </w:r>
-    </w:p>
-    <w:p>
-      <w:pPr>
-        <w:ind w:left="360"/>
-      </w:pPr>
-      <w:r>
-        <w:t>Visualizándose de la siguiente manera:</w:t>
-      </w:r>
-    </w:p>
-    <w:p>
-      <w:pPr>
-        <w:ind w:left="360"/>
-      </w:pPr>
-    </w:p>
-    <w:p>
-      <w:pPr>
-        <w:ind w:left="360"/>
-        <w:jc w:val="center"/>
-      </w:pPr>
-      <w:r>
-        <w:rPr>
-          <w:noProof/>
-        </w:rPr>
-        <w:lastRenderedPageBreak/>
-        <w:drawing>
-          <wp:inline distT="0" distB="0" distL="0" distR="0" wp14:anchorId="3E7B7005" wp14:editId="1B4A87F3">
-            <wp:extent cx="4998323" cy="2439670"/>
-            <wp:effectExtent l="0" t="0" r="0" b="0"/>
-            <wp:docPr id="5" name="Imagen 5"/>
+          <wp:inline distT="0" distB="0" distL="0" distR="0" wp14:anchorId="3753528C" wp14:editId="0B3CF0AD">
+            <wp:extent cx="4514850" cy="301114"/>
+            <wp:effectExtent l="0" t="0" r="0" b="3810"/>
+            <wp:docPr id="61" name="Imagen 61"/>
             <wp:cNvGraphicFramePr>
               <a:graphicFrameLocks xmlns:a="http://schemas.openxmlformats.org/drawingml/2006/main" noChangeAspect="1"/>
             </wp:cNvGraphicFramePr>
@@ -6817,6 +6799,124 @@
                   <pic:spPr>
                     <a:xfrm>
                       <a:off x="0" y="0"/>
+                      <a:ext cx="4539000" cy="302725"/>
+                    </a:xfrm>
+                    <a:prstGeom prst="rect">
+                      <a:avLst/>
+                    </a:prstGeom>
+                  </pic:spPr>
+                </pic:pic>
+              </a:graphicData>
+            </a:graphic>
+          </wp:inline>
+        </w:drawing>
+      </w:r>
+    </w:p>
+    <w:p>
+      <w:pPr>
+        <w:ind w:left="360"/>
+      </w:pPr>
+    </w:p>
+    <w:p>
+      <w:pPr>
+        <w:ind w:left="360"/>
+      </w:pPr>
+      <w:r>
+        <w:t>Cuando el usuario ingresa y/o modifica la información debe dar clic en “Guardar” y el sistema guarda la información y la relaciona al balance mostrando el siguiente mensaje:</w:t>
+      </w:r>
+    </w:p>
+    <w:p>
+      <w:pPr>
+        <w:ind w:left="360"/>
+      </w:pPr>
+      <w:r>
+        <w:rPr>
+          <w:noProof/>
+        </w:rPr>
+        <w:drawing>
+          <wp:inline distT="0" distB="0" distL="0" distR="0" wp14:anchorId="15695533" wp14:editId="04F6393B">
+            <wp:extent cx="2619375" cy="228600"/>
+            <wp:effectExtent l="0" t="0" r="9525" b="0"/>
+            <wp:docPr id="54" name="Imagen 54"/>
+            <wp:cNvGraphicFramePr>
+              <a:graphicFrameLocks xmlns:a="http://schemas.openxmlformats.org/drawingml/2006/main" noChangeAspect="1"/>
+            </wp:cNvGraphicFramePr>
+            <a:graphic xmlns:a="http://schemas.openxmlformats.org/drawingml/2006/main">
+              <a:graphicData uri="http://schemas.openxmlformats.org/drawingml/2006/picture">
+                <pic:pic xmlns:pic="http://schemas.openxmlformats.org/drawingml/2006/picture">
+                  <pic:nvPicPr>
+                    <pic:cNvPr id="1" name=""/>
+                    <pic:cNvPicPr/>
+                  </pic:nvPicPr>
+                  <pic:blipFill>
+                    <a:blip r:embed="rId50"/>
+                    <a:stretch>
+                      <a:fillRect/>
+                    </a:stretch>
+                  </pic:blipFill>
+                  <pic:spPr>
+                    <a:xfrm>
+                      <a:off x="0" y="0"/>
+                      <a:ext cx="2619375" cy="228600"/>
+                    </a:xfrm>
+                    <a:prstGeom prst="rect">
+                      <a:avLst/>
+                    </a:prstGeom>
+                  </pic:spPr>
+                </pic:pic>
+              </a:graphicData>
+            </a:graphic>
+          </wp:inline>
+        </w:drawing>
+      </w:r>
+    </w:p>
+    <w:p>
+      <w:pPr>
+        <w:ind w:left="360"/>
+      </w:pPr>
+      <w:r>
+        <w:t>Visualizándose de la siguiente manera:</w:t>
+      </w:r>
+    </w:p>
+    <w:p>
+      <w:pPr>
+        <w:ind w:left="360"/>
+      </w:pPr>
+    </w:p>
+    <w:p>
+      <w:pPr>
+        <w:ind w:left="360"/>
+        <w:jc w:val="center"/>
+      </w:pPr>
+      <w:r>
+        <w:rPr>
+          <w:noProof/>
+        </w:rPr>
+        <w:lastRenderedPageBreak/>
+        <w:drawing>
+          <wp:inline distT="0" distB="0" distL="0" distR="0" wp14:anchorId="3E7B7005" wp14:editId="1B4A87F3">
+            <wp:extent cx="4998323" cy="2439670"/>
+            <wp:effectExtent l="0" t="0" r="0" b="0"/>
+            <wp:docPr id="5" name="Imagen 5"/>
+            <wp:cNvGraphicFramePr>
+              <a:graphicFrameLocks xmlns:a="http://schemas.openxmlformats.org/drawingml/2006/main" noChangeAspect="1"/>
+            </wp:cNvGraphicFramePr>
+            <a:graphic xmlns:a="http://schemas.openxmlformats.org/drawingml/2006/main">
+              <a:graphicData uri="http://schemas.openxmlformats.org/drawingml/2006/picture">
+                <pic:pic xmlns:pic="http://schemas.openxmlformats.org/drawingml/2006/picture">
+                  <pic:nvPicPr>
+                    <pic:cNvPr id="1" name=""/>
+                    <pic:cNvPicPr/>
+                  </pic:nvPicPr>
+                  <pic:blipFill>
+                    <a:blip r:embed="rId57"/>
+                    <a:stretch>
+                      <a:fillRect/>
+                    </a:stretch>
+                  </pic:blipFill>
+                  <pic:spPr>
+                    <a:xfrm>
+                      <a:off x="0" y="0"/>
                       <a:ext cx="5002552" cy="2441734"/>
                     </a:xfrm>
                     <a:prstGeom prst="rect">
@@ -6856,65 +6956,6 @@
             <wp:extent cx="228600" cy="200025"/>
             <wp:effectExtent l="0" t="0" r="0" b="9525"/>
             <wp:docPr id="56" name="Imagen 56"/>
-            <wp:cNvGraphicFramePr>
-              <a:graphicFrameLocks xmlns:a="http://schemas.openxmlformats.org/drawingml/2006/main" noChangeAspect="1"/>
-            </wp:cNvGraphicFramePr>
-            <a:graphic xmlns:a="http://schemas.openxmlformats.org/drawingml/2006/main">
-              <a:graphicData uri="http://schemas.openxmlformats.org/drawingml/2006/picture">
-                <pic:pic xmlns:pic="http://schemas.openxmlformats.org/drawingml/2006/picture">
-                  <pic:nvPicPr>
-                    <pic:cNvPr id="1" name=""/>
-                    <pic:cNvPicPr/>
-                  </pic:nvPicPr>
-                  <pic:blipFill>
-                    <a:blip r:embed="rId51"/>
-                    <a:stretch>
-                      <a:fillRect/>
-                    </a:stretch>
-                  </pic:blipFill>
-                  <pic:spPr>
-                    <a:xfrm>
-                      <a:off x="0" y="0"/>
-                      <a:ext cx="228600" cy="200025"/>
-                    </a:xfrm>
-                    <a:prstGeom prst="rect">
-                      <a:avLst/>
-                    </a:prstGeom>
-                  </pic:spPr>
-                </pic:pic>
-              </a:graphicData>
-            </a:graphic>
-          </wp:inline>
-        </w:drawing>
-      </w:r>
-    </w:p>
-    <w:p>
-      <w:pPr>
-        <w:ind w:left="360"/>
-      </w:pPr>
-    </w:p>
-    <w:p>
-      <w:pPr>
-        <w:ind w:left="360"/>
-      </w:pPr>
-      <w:r>
-        <w:t>Cuando se ingresa el registro correctamente se muestra el mensaje:</w:t>
-      </w:r>
-    </w:p>
-    <w:p>
-      <w:pPr>
-        <w:ind w:left="360"/>
-        <w:jc w:val="center"/>
-      </w:pPr>
-      <w:r>
-        <w:rPr>
-          <w:noProof/>
-        </w:rPr>
-        <w:drawing>
-          <wp:inline distT="0" distB="0" distL="0" distR="0" wp14:anchorId="200C3FA7" wp14:editId="10F2A9CF">
-            <wp:extent cx="3205370" cy="1228725"/>
-            <wp:effectExtent l="0" t="0" r="0" b="0"/>
-            <wp:docPr id="57" name="Imagen 57"/>
             <wp:cNvGraphicFramePr>
               <a:graphicFrameLocks xmlns:a="http://schemas.openxmlformats.org/drawingml/2006/main" noChangeAspect="1"/>
             </wp:cNvGraphicFramePr>
@@ -6934,7 +6975,7 @@
                   <pic:spPr>
                     <a:xfrm>
                       <a:off x="0" y="0"/>
-                      <a:ext cx="3211469" cy="1231063"/>
+                      <a:ext cx="228600" cy="200025"/>
                     </a:xfrm>
                     <a:prstGeom prst="rect">
                       <a:avLst/>
@@ -6950,7 +6991,6 @@
     <w:p>
       <w:pPr>
         <w:ind w:left="360"/>
-        <w:jc w:val="center"/>
       </w:pPr>
     </w:p>
     <w:p>
@@ -6958,13 +6998,8 @@
         <w:ind w:left="360"/>
       </w:pPr>
       <w:r>
-        <w:t>El sistema muestra en una tabla los soportes cargados con las opciones de descargar y borrar.</w:t>
-      </w:r>
-    </w:p>
-    <w:p>
-      <w:pPr>
-        <w:ind w:left="360"/>
-      </w:pPr>
+        <w:t>Cuando se ingresa el registro correctamente se muestra el mensaje:</w:t>
+      </w:r>
     </w:p>
     <w:p>
       <w:pPr>
@@ -6976,10 +7011,10 @@
           <w:noProof/>
         </w:rPr>
         <w:drawing>
-          <wp:inline distT="0" distB="0" distL="0" distR="0" wp14:anchorId="48693042" wp14:editId="066D2773">
-            <wp:extent cx="4167818" cy="1826895"/>
-            <wp:effectExtent l="0" t="0" r="4445" b="1905"/>
-            <wp:docPr id="58" name="Imagen 58"/>
+          <wp:inline distT="0" distB="0" distL="0" distR="0" wp14:anchorId="200C3FA7" wp14:editId="10F2A9CF">
+            <wp:extent cx="3205370" cy="1228725"/>
+            <wp:effectExtent l="0" t="0" r="0" b="0"/>
+            <wp:docPr id="57" name="Imagen 57"/>
             <wp:cNvGraphicFramePr>
               <a:graphicFrameLocks xmlns:a="http://schemas.openxmlformats.org/drawingml/2006/main" noChangeAspect="1"/>
             </wp:cNvGraphicFramePr>
@@ -6999,6 +7034,71 @@
                   <pic:spPr>
                     <a:xfrm>
                       <a:off x="0" y="0"/>
+                      <a:ext cx="3211469" cy="1231063"/>
+                    </a:xfrm>
+                    <a:prstGeom prst="rect">
+                      <a:avLst/>
+                    </a:prstGeom>
+                  </pic:spPr>
+                </pic:pic>
+              </a:graphicData>
+            </a:graphic>
+          </wp:inline>
+        </w:drawing>
+      </w:r>
+    </w:p>
+    <w:p>
+      <w:pPr>
+        <w:ind w:left="360"/>
+        <w:jc w:val="center"/>
+      </w:pPr>
+    </w:p>
+    <w:p>
+      <w:pPr>
+        <w:ind w:left="360"/>
+      </w:pPr>
+      <w:r>
+        <w:t>El sistema muestra en una tabla los soportes cargados con las opciones de descargar y borrar.</w:t>
+      </w:r>
+    </w:p>
+    <w:p>
+      <w:pPr>
+        <w:ind w:left="360"/>
+      </w:pPr>
+    </w:p>
+    <w:p>
+      <w:pPr>
+        <w:ind w:left="360"/>
+        <w:jc w:val="center"/>
+      </w:pPr>
+      <w:r>
+        <w:rPr>
+          <w:noProof/>
+        </w:rPr>
+        <w:drawing>
+          <wp:inline distT="0" distB="0" distL="0" distR="0" wp14:anchorId="48693042" wp14:editId="066D2773">
+            <wp:extent cx="4167818" cy="1826895"/>
+            <wp:effectExtent l="0" t="0" r="4445" b="1905"/>
+            <wp:docPr id="58" name="Imagen 58"/>
+            <wp:cNvGraphicFramePr>
+              <a:graphicFrameLocks xmlns:a="http://schemas.openxmlformats.org/drawingml/2006/main" noChangeAspect="1"/>
+            </wp:cNvGraphicFramePr>
+            <a:graphic xmlns:a="http://schemas.openxmlformats.org/drawingml/2006/main">
+              <a:graphicData uri="http://schemas.openxmlformats.org/drawingml/2006/picture">
+                <pic:pic xmlns:pic="http://schemas.openxmlformats.org/drawingml/2006/picture">
+                  <pic:nvPicPr>
+                    <pic:cNvPr id="1" name=""/>
+                    <pic:cNvPicPr/>
+                  </pic:nvPicPr>
+                  <pic:blipFill>
+                    <a:blip r:embed="rId54"/>
+                    <a:stretch>
+                      <a:fillRect/>
+                    </a:stretch>
+                  </pic:blipFill>
+                  <pic:spPr>
+                    <a:xfrm>
+                      <a:off x="0" y="0"/>
                       <a:ext cx="4176938" cy="1830892"/>
                     </a:xfrm>
                     <a:prstGeom prst="rect">
@@ -7013,7 +7113,7 @@
       </w:r>
     </w:p>
     <w:p/>
-    <w:bookmarkEnd w:id="1"/>
+    <w:bookmarkEnd w:id="2"/>
     <w:p>
       <w:pPr>
         <w:rPr>
@@ -7124,73 +7224,6 @@
             <wp:extent cx="4152900" cy="831347"/>
             <wp:effectExtent l="0" t="0" r="0" b="6985"/>
             <wp:docPr id="62" name="Imagen 62"/>
-            <wp:cNvGraphicFramePr>
-              <a:graphicFrameLocks xmlns:a="http://schemas.openxmlformats.org/drawingml/2006/main" noChangeAspect="1"/>
-            </wp:cNvGraphicFramePr>
-            <a:graphic xmlns:a="http://schemas.openxmlformats.org/drawingml/2006/main">
-              <a:graphicData uri="http://schemas.openxmlformats.org/drawingml/2006/picture">
-                <pic:pic xmlns:pic="http://schemas.openxmlformats.org/drawingml/2006/picture">
-                  <pic:nvPicPr>
-                    <pic:cNvPr id="1" name=""/>
-                    <pic:cNvPicPr/>
-                  </pic:nvPicPr>
-                  <pic:blipFill>
-                    <a:blip r:embed="rId57"/>
-                    <a:stretch>
-                      <a:fillRect/>
-                    </a:stretch>
-                  </pic:blipFill>
-                  <pic:spPr>
-                    <a:xfrm>
-                      <a:off x="0" y="0"/>
-                      <a:ext cx="4179485" cy="836669"/>
-                    </a:xfrm>
-                    <a:prstGeom prst="rect">
-                      <a:avLst/>
-                    </a:prstGeom>
-                  </pic:spPr>
-                </pic:pic>
-              </a:graphicData>
-            </a:graphic>
-          </wp:inline>
-        </w:drawing>
-      </w:r>
-    </w:p>
-    <w:p>
-      <w:pPr>
-        <w:rPr>
-          <w:lang w:val="es-CO" w:eastAsia="es-CO"/>
-        </w:rPr>
-      </w:pPr>
-      <w:r>
-        <w:rPr>
-          <w:lang w:val="es-CO" w:eastAsia="es-CO"/>
-        </w:rPr>
-        <w:t>El usuario debe dar clic en el botón según el formato que desee y el sistema abre el documento.</w:t>
-      </w:r>
-    </w:p>
-    <w:p>
-      <w:pPr>
-        <w:rPr>
-          <w:lang w:val="es-CO" w:eastAsia="es-CO"/>
-        </w:rPr>
-      </w:pPr>
-    </w:p>
-    <w:p>
-      <w:pPr>
-        <w:rPr>
-          <w:lang w:val="es-CO" w:eastAsia="es-CO"/>
-        </w:rPr>
-      </w:pPr>
-      <w:r>
-        <w:rPr>
-          <w:noProof/>
-        </w:rPr>
-        <w:drawing>
-          <wp:inline distT="0" distB="0" distL="0" distR="0" wp14:anchorId="445C88E6" wp14:editId="7363722E">
-            <wp:extent cx="6188710" cy="3479165"/>
-            <wp:effectExtent l="0" t="0" r="2540" b="6985"/>
-            <wp:docPr id="63" name="Imagen 63"/>
             <wp:cNvGraphicFramePr>
               <a:graphicFrameLocks xmlns:a="http://schemas.openxmlformats.org/drawingml/2006/main" noChangeAspect="1"/>
             </wp:cNvGraphicFramePr>
@@ -7210,6 +7243,73 @@
                   <pic:spPr>
                     <a:xfrm>
                       <a:off x="0" y="0"/>
+                      <a:ext cx="4179485" cy="836669"/>
+                    </a:xfrm>
+                    <a:prstGeom prst="rect">
+                      <a:avLst/>
+                    </a:prstGeom>
+                  </pic:spPr>
+                </pic:pic>
+              </a:graphicData>
+            </a:graphic>
+          </wp:inline>
+        </w:drawing>
+      </w:r>
+    </w:p>
+    <w:p>
+      <w:pPr>
+        <w:rPr>
+          <w:lang w:val="es-CO" w:eastAsia="es-CO"/>
+        </w:rPr>
+      </w:pPr>
+      <w:r>
+        <w:rPr>
+          <w:lang w:val="es-CO" w:eastAsia="es-CO"/>
+        </w:rPr>
+        <w:t>El usuario debe dar clic en el botón según el formato que desee y el sistema abre el documento.</w:t>
+      </w:r>
+    </w:p>
+    <w:p>
+      <w:pPr>
+        <w:rPr>
+          <w:lang w:val="es-CO" w:eastAsia="es-CO"/>
+        </w:rPr>
+      </w:pPr>
+    </w:p>
+    <w:p>
+      <w:pPr>
+        <w:rPr>
+          <w:lang w:val="es-CO" w:eastAsia="es-CO"/>
+        </w:rPr>
+      </w:pPr>
+      <w:r>
+        <w:rPr>
+          <w:noProof/>
+        </w:rPr>
+        <w:drawing>
+          <wp:inline distT="0" distB="0" distL="0" distR="0" wp14:anchorId="445C88E6" wp14:editId="7363722E">
+            <wp:extent cx="6188710" cy="3479165"/>
+            <wp:effectExtent l="0" t="0" r="2540" b="6985"/>
+            <wp:docPr id="63" name="Imagen 63"/>
+            <wp:cNvGraphicFramePr>
+              <a:graphicFrameLocks xmlns:a="http://schemas.openxmlformats.org/drawingml/2006/main" noChangeAspect="1"/>
+            </wp:cNvGraphicFramePr>
+            <a:graphic xmlns:a="http://schemas.openxmlformats.org/drawingml/2006/main">
+              <a:graphicData uri="http://schemas.openxmlformats.org/drawingml/2006/picture">
+                <pic:pic xmlns:pic="http://schemas.openxmlformats.org/drawingml/2006/picture">
+                  <pic:nvPicPr>
+                    <pic:cNvPr id="1" name=""/>
+                    <pic:cNvPicPr/>
+                  </pic:nvPicPr>
+                  <pic:blipFill>
+                    <a:blip r:embed="rId59"/>
+                    <a:stretch>
+                      <a:fillRect/>
+                    </a:stretch>
+                  </pic:blipFill>
+                  <pic:spPr>
+                    <a:xfrm>
+                      <a:off x="0" y="0"/>
                       <a:ext cx="6188710" cy="3479165"/>
                     </a:xfrm>
                     <a:prstGeom prst="rect">
@@ -7331,7 +7431,7 @@
                     <pic:cNvPicPr/>
                   </pic:nvPicPr>
                   <pic:blipFill rotWithShape="1">
-                    <a:blip r:embed="rId59"/>
+                    <a:blip r:embed="rId60"/>
                     <a:srcRect l="10158" t="13141" r="13042" b="6643"/>
                     <a:stretch/>
                   </pic:blipFill>
@@ -7376,19 +7476,7 @@
         <w:rPr>
           <w:lang w:val="es-CO" w:eastAsia="es-CO"/>
         </w:rPr>
-        <w:t>Cuando se da clic en “</w:t>
-      </w:r>
-      <w:r>
-        <w:rPr>
-          <w:lang w:val="es-CO" w:eastAsia="es-CO"/>
-        </w:rPr>
-        <w:t>Generar Reporte</w:t>
-      </w:r>
-      <w:r>
-        <w:rPr>
-          <w:lang w:val="es-CO" w:eastAsia="es-CO"/>
-        </w:rPr>
-        <w:t>”, el sistema busca la información y la visualiza en una tabla con las opciones de búsqueda avanzada, paginación y exportación según la búsqueda que tenga en el momento.</w:t>
+        <w:t>Cuando se da clic en “Generar Reporte”, el sistema busca la información y la visualiza en una tabla con las opciones de búsqueda avanzada, paginación y exportación según la búsqueda que tenga en el momento.</w:t>
       </w:r>
     </w:p>
     <w:p>
@@ -7425,7 +7513,7 @@
                     <pic:cNvPicPr/>
                   </pic:nvPicPr>
                   <pic:blipFill rotWithShape="1">
-                    <a:blip r:embed="rId60"/>
+                    <a:blip r:embed="rId61"/>
                     <a:srcRect l="19854" t="10130" r="21814" b="6369"/>
                     <a:stretch/>
                   </pic:blipFill>
@@ -7489,7 +7577,7 @@
                     <pic:cNvPicPr/>
                   </pic:nvPicPr>
                   <pic:blipFill rotWithShape="1">
-                    <a:blip r:embed="rId61"/>
+                    <a:blip r:embed="rId62"/>
                     <a:srcRect l="20777" t="15332" r="21969" b="6643"/>
                     <a:stretch/>
                   </pic:blipFill>
@@ -7783,7 +7871,7 @@
       </w:pPr>
     </w:p>
     <w:sectPr>
-      <w:headerReference w:type="default" r:id="rId62"/>
+      <w:headerReference w:type="default" r:id="rId63"/>
       <w:pgSz w:w="11906" w:h="16838"/>
       <w:pgMar w:top="1440" w:right="1080" w:bottom="1440" w:left="1080" w:header="708" w:footer="708" w:gutter="0"/>
       <w:cols w:space="708"/>
@@ -8142,27 +8230,14 @@
           <w:r>
             <w:t xml:space="preserve"> de </w:t>
           </w:r>
-          <w:r>
-            <w:fldChar w:fldCharType="begin"/>
-          </w:r>
-          <w:r>
-            <w:instrText>NUMPAGES  \* Arabic  \* MERGEFORMAT</w:instrText>
-          </w:r>
-          <w:r>
-            <w:fldChar w:fldCharType="separate"/>
-          </w:r>
-          <w:r>
-            <w:rPr>
-              <w:noProof/>
-            </w:rPr>
-            <w:t>1</w:t>
-          </w:r>
-          <w:r>
-            <w:rPr>
-              <w:noProof/>
-            </w:rPr>
-            <w:fldChar w:fldCharType="end"/>
-          </w:r>
+          <w:fldSimple w:instr="NUMPAGES  \* Arabic  \* MERGEFORMAT">
+            <w:r>
+              <w:rPr>
+                <w:noProof/>
+              </w:rPr>
+              <w:t>1</w:t>
+            </w:r>
+          </w:fldSimple>
         </w:p>
       </w:tc>
     </w:tr>
@@ -10072,14 +10147,14 @@
     <w:charset w:val="00"/>
     <w:family w:val="swiss"/>
     <w:pitch w:val="variable"/>
-    <w:sig w:usb0="E0002AFF" w:usb1="4000ACFF" w:usb2="00000001" w:usb3="00000000" w:csb0="000001FF" w:csb1="00000000"/>
+    <w:sig w:usb0="E4002EFF" w:usb1="C000247B" w:usb2="00000009" w:usb3="00000000" w:csb0="000001FF" w:csb1="00000000"/>
   </w:font>
   <w:font w:name="Arial">
     <w:panose1 w:val="020B0604020202020204"/>
     <w:charset w:val="00"/>
     <w:family w:val="swiss"/>
     <w:pitch w:val="variable"/>
-    <w:sig w:usb0="E0002AFF" w:usb1="C0007843" w:usb2="00000009" w:usb3="00000000" w:csb0="000001FF" w:csb1="00000000"/>
+    <w:sig w:usb0="E0002EFF" w:usb1="C000785B" w:usb2="00000009" w:usb3="00000000" w:csb0="000001FF" w:csb1="00000000"/>
   </w:font>
   <w:font w:name="Courier New">
     <w:panose1 w:val="02070309020205020404"/>
@@ -10093,7 +10168,7 @@
     <w:charset w:val="00"/>
     <w:family w:val="roman"/>
     <w:pitch w:val="variable"/>
-    <w:sig w:usb0="E0002AFF" w:usb1="C0007843" w:usb2="00000009" w:usb3="00000000" w:csb0="000001FF" w:csb1="00000000"/>
+    <w:sig w:usb0="E0002EFF" w:usb1="C000785B" w:usb2="00000009" w:usb3="00000000" w:csb0="000001FF" w:csb1="00000000"/>
   </w:font>
   <w:font w:name="Wingdings">
     <w:panose1 w:val="05000000000000000000"/>
@@ -10114,7 +10189,7 @@
     <w:charset w:val="00"/>
     <w:family w:val="swiss"/>
     <w:pitch w:val="variable"/>
-    <w:sig w:usb0="A0002AEF" w:usb1="4000207B" w:usb2="00000000" w:usb3="00000000" w:csb0="000001FF" w:csb1="00000000"/>
+    <w:sig w:usb0="E4002EFF" w:usb1="C000247B" w:usb2="00000009" w:usb3="00000000" w:csb0="000001FF" w:csb1="00000000"/>
   </w:font>
   <w:font w:name="Franklin Gothic Book">
     <w:charset w:val="00"/>
@@ -10150,6 +10225,7 @@
     <w:rsid w:val="00786640"/>
     <w:rsid w:val="008B6229"/>
     <w:rsid w:val="00966F41"/>
+    <w:rsid w:val="009A3C13"/>
     <w:rsid w:val="00AB6640"/>
     <w:rsid w:val="00B604AB"/>
     <w:rsid w:val="00C856B0"/>
@@ -10894,11 +10970,6 @@
 
 <file path=customXml/item1.xml><?xml version="1.0" encoding="utf-8"?>
 <?mso-contentType ?>
-<spe:Receivers xmlns:spe="http://schemas.microsoft.com/sharepoint/events"/>
-</file>
-
-<file path=customXml/item2.xml><?xml version="1.0" encoding="utf-8"?>
-<?mso-contentType ?>
 <FormTemplates xmlns="http://schemas.microsoft.com/sharepoint/v3/contenttype/forms">
   <Display>DocumentLibraryForm</Display>
   <Edit>DocumentLibraryForm</Edit>
@@ -10906,24 +10977,7 @@
 </FormTemplates>
 </file>
 
-<file path=customXml/item3.xml><?xml version="1.0" encoding="utf-8"?>
-<p:properties xmlns:p="http://schemas.microsoft.com/office/2006/metadata/properties" xmlns:xsi="http://www.w3.org/2001/XMLSchema-instance" xmlns:pc="http://schemas.microsoft.com/office/infopath/2007/PartnerControls">
-  <documentManagement>
-    <COD xmlns="4d0889c8-99e5-4b94-925a-373c4a0c5abc">1</COD>
-    <_dlc_DocId xmlns="fdbafe5c-a4c4-4757-a646-b7ae03754418">F5K2VHE4Z3K6-1168560025-157101</_dlc_DocId>
-    <_dlc_DocIdUrl xmlns="fdbafe5c-a4c4-4757-a646-b7ae03754418">
-      <Url>https://unidadvictimas.sharepoint.com/sites/unidadvictimas/gryr/_layouts/15/DocIdRedir.aspx?ID=F5K2VHE4Z3K6-1168560025-157101</Url>
-      <Description>F5K2VHE4Z3K6-1168560025-157101</Description>
-    </_dlc_DocIdUrl>
-  </documentManagement>
-</p:properties>
-</file>
-
-<file path=customXml/item4.xml><?xml version="1.0" encoding="utf-8"?>
-<b:Sources xmlns:b="http://schemas.openxmlformats.org/officeDocument/2006/bibliography" xmlns="http://schemas.openxmlformats.org/officeDocument/2006/bibliography" SelectedStyle="\apasixtheditionofficeonline.xsl" StyleName="APA" Version="6"/>
-</file>
-
-<file path=customXml/item5.xml><?xml version="1.0" encoding="utf-8"?>
+<file path=customXml/item2.xml><?xml version="1.0" encoding="utf-8"?>
 <ct:contentTypeSchema xmlns:ct="http://schemas.microsoft.com/office/2006/metadata/contentType" xmlns:ma="http://schemas.microsoft.com/office/2006/metadata/properties/metaAttributes" ct:_="" ma:_="" ma:contentTypeName="Documento" ma:contentTypeID="0x010100974FB5B93B67884987F5A2630F97E672" ma:contentTypeVersion="14850" ma:contentTypeDescription="Crear nuevo documento." ma:contentTypeScope="" ma:versionID="d43ac875dda7426c67e9304f7e25b3ec">
   <xsd:schema xmlns:xsd="http://www.w3.org/2001/XMLSchema" xmlns:xs="http://www.w3.org/2001/XMLSchema" xmlns:p="http://schemas.microsoft.com/office/2006/metadata/properties" xmlns:ns2="4d0889c8-99e5-4b94-925a-373c4a0c5abc" xmlns:ns3="c40a21ff-707f-4ba7-a074-fdcf67cbee69" xmlns:ns4="fdbafe5c-a4c4-4757-a646-b7ae03754418" targetNamespace="http://schemas.microsoft.com/office/2006/metadata/properties" ma:root="true" ma:fieldsID="fe841fa62c6cd11287261364624b16f6" ns2:_="" ns3:_="" ns4:_="">
     <xsd:import namespace="4d0889c8-99e5-4b94-925a-373c4a0c5abc"/>
@@ -11176,15 +11230,29 @@
 </ct:contentTypeSchema>
 </file>
 
-<file path=customXml/itemProps1.xml><?xml version="1.0" encoding="utf-8"?>
-<ds:datastoreItem xmlns:ds="http://schemas.openxmlformats.org/officeDocument/2006/customXml" ds:itemID="{8B8E2EEB-0F6C-4F25-9C20-330D6AB4973D}">
-  <ds:schemaRefs>
-    <ds:schemaRef ds:uri="http://schemas.microsoft.com/sharepoint/events"/>
-  </ds:schemaRefs>
-</ds:datastoreItem>
+<file path=customXml/item3.xml><?xml version="1.0" encoding="utf-8"?>
+<p:properties xmlns:p="http://schemas.microsoft.com/office/2006/metadata/properties" xmlns:xsi="http://www.w3.org/2001/XMLSchema-instance" xmlns:pc="http://schemas.microsoft.com/office/infopath/2007/PartnerControls">
+  <documentManagement>
+    <COD xmlns="4d0889c8-99e5-4b94-925a-373c4a0c5abc">1</COD>
+    <_dlc_DocId xmlns="fdbafe5c-a4c4-4757-a646-b7ae03754418">F5K2VHE4Z3K6-1168560025-157101</_dlc_DocId>
+    <_dlc_DocIdUrl xmlns="fdbafe5c-a4c4-4757-a646-b7ae03754418">
+      <Url>https://unidadvictimas.sharepoint.com/sites/unidadvictimas/gryr/_layouts/15/DocIdRedir.aspx?ID=F5K2VHE4Z3K6-1168560025-157101</Url>
+      <Description>F5K2VHE4Z3K6-1168560025-157101</Description>
+    </_dlc_DocIdUrl>
+  </documentManagement>
+</p:properties>
 </file>
 
-<file path=customXml/itemProps2.xml><?xml version="1.0" encoding="utf-8"?>
+<file path=customXml/item4.xml><?xml version="1.0" encoding="utf-8"?>
+<?mso-contentType ?>
+<spe:Receivers xmlns:spe="http://schemas.microsoft.com/sharepoint/events"/>
+</file>
+
+<file path=customXml/item5.xml><?xml version="1.0" encoding="utf-8"?>
+<b:Sources xmlns:b="http://schemas.openxmlformats.org/officeDocument/2006/bibliography" xmlns="http://schemas.openxmlformats.org/officeDocument/2006/bibliography" SelectedStyle="\apasixtheditionofficeonline.xsl" StyleName="APA" Version="6"/>
+</file>
+
+<file path=customXml/itemProps1.xml><?xml version="1.0" encoding="utf-8"?>
 <ds:datastoreItem xmlns:ds="http://schemas.openxmlformats.org/officeDocument/2006/customXml" ds:itemID="{50D05878-F6FE-497E-AE54-A7DF17FBFAAC}">
   <ds:schemaRefs>
     <ds:schemaRef ds:uri="http://schemas.microsoft.com/sharepoint/v3/contenttype/forms"/>
@@ -11192,26 +11260,7 @@
 </ds:datastoreItem>
 </file>
 
-<file path=customXml/itemProps3.xml><?xml version="1.0" encoding="utf-8"?>
-<ds:datastoreItem xmlns:ds="http://schemas.openxmlformats.org/officeDocument/2006/customXml" ds:itemID="{BBE20A15-4FBE-47D3-A5A7-BDE1BD13CD21}">
-  <ds:schemaRefs>
-    <ds:schemaRef ds:uri="http://schemas.microsoft.com/office/2006/metadata/properties"/>
-    <ds:schemaRef ds:uri="http://schemas.microsoft.com/office/infopath/2007/PartnerControls"/>
-    <ds:schemaRef ds:uri="4d0889c8-99e5-4b94-925a-373c4a0c5abc"/>
-    <ds:schemaRef ds:uri="fdbafe5c-a4c4-4757-a646-b7ae03754418"/>
-  </ds:schemaRefs>
-</ds:datastoreItem>
-</file>
-
-<file path=customXml/itemProps4.xml><?xml version="1.0" encoding="utf-8"?>
-<ds:datastoreItem xmlns:ds="http://schemas.openxmlformats.org/officeDocument/2006/customXml" ds:itemID="{F0A6E8A5-8873-434E-85F8-0EFD0AC30E26}">
-  <ds:schemaRefs>
-    <ds:schemaRef ds:uri="http://schemas.openxmlformats.org/officeDocument/2006/bibliography"/>
-  </ds:schemaRefs>
-</ds:datastoreItem>
-</file>
-
-<file path=customXml/itemProps5.xml><?xml version="1.0" encoding="utf-8"?>
+<file path=customXml/itemProps2.xml><?xml version="1.0" encoding="utf-8"?>
 <ds:datastoreItem xmlns:ds="http://schemas.openxmlformats.org/officeDocument/2006/customXml" ds:itemID="{A7F30FAF-E067-4454-AE97-BFE291762BE1}">
   <ds:schemaRefs>
     <ds:schemaRef ds:uri="http://schemas.microsoft.com/office/2006/metadata/contentType"/>
@@ -11229,4 +11278,31 @@
     <ds:schemaRef ds:uri="http://schemas.microsoft.com/internal/obd"/>
   </ds:schemaRefs>
 </ds:datastoreItem>
+</file>
+
+<file path=customXml/itemProps3.xml><?xml version="1.0" encoding="utf-8"?>
+<ds:datastoreItem xmlns:ds="http://schemas.openxmlformats.org/officeDocument/2006/customXml" ds:itemID="{BBE20A15-4FBE-47D3-A5A7-BDE1BD13CD21}">
+  <ds:schemaRefs>
+    <ds:schemaRef ds:uri="http://schemas.microsoft.com/office/2006/metadata/properties"/>
+    <ds:schemaRef ds:uri="http://schemas.microsoft.com/office/infopath/2007/PartnerControls"/>
+    <ds:schemaRef ds:uri="4d0889c8-99e5-4b94-925a-373c4a0c5abc"/>
+    <ds:schemaRef ds:uri="fdbafe5c-a4c4-4757-a646-b7ae03754418"/>
+  </ds:schemaRefs>
+</ds:datastoreItem>
+</file>
+
+<file path=customXml/itemProps4.xml><?xml version="1.0" encoding="utf-8"?>
+<ds:datastoreItem xmlns:ds="http://schemas.openxmlformats.org/officeDocument/2006/customXml" ds:itemID="{8B8E2EEB-0F6C-4F25-9C20-330D6AB4973D}">
+  <ds:schemaRefs>
+    <ds:schemaRef ds:uri="http://schemas.microsoft.com/sharepoint/events"/>
+  </ds:schemaRefs>
+</ds:datastoreItem>
+</file>
+
+<file path=customXml/itemProps5.xml><?xml version="1.0" encoding="utf-8"?>
+<ds:datastoreItem xmlns:ds="http://schemas.openxmlformats.org/officeDocument/2006/customXml" ds:itemID="{F0A6E8A5-8873-434E-85F8-0EFD0AC30E26}">
+  <ds:schemaRefs>
+    <ds:schemaRef ds:uri="http://schemas.openxmlformats.org/officeDocument/2006/bibliography"/>
+  </ds:schemaRefs>
+</ds:datastoreItem>
 </file>
</xml_diff>